<commit_message>
gonna eat a snack sooon
</commit_message>
<xml_diff>
--- a/final weekend/rationaleONLY.docx
+++ b/final weekend/rationaleONLY.docx
@@ -4,8 +4,450 @@
   <w:body>
     <w:p>
       <w:pPr>
+        <w:widowControl w:val="0"/>
+        <w:autoSpaceDE w:val="0"/>
+        <w:autoSpaceDN w:val="0"/>
+        <w:adjustRightInd w:val="0"/>
+        <w:spacing w:line="360" w:lineRule="auto"/>
+        <w:rPr>
+          <w:rFonts w:ascii="Helvetica" w:hAnsi="Helvetica" w:cs="Helvetica"/>
+          <w:sz w:val="22"/>
+          <w:szCs w:val="22"/>
+        </w:rPr>
+      </w:pPr>
+      <w:r>
+        <w:rPr>
+          <w:rFonts w:ascii="Helvetica" w:hAnsi="Helvetica" w:cs="Helvetica"/>
+          <w:sz w:val="22"/>
+          <w:szCs w:val="22"/>
+        </w:rPr>
+        <w:t xml:space="preserve">Chose </w:t>
+      </w:r>
+      <w:proofErr w:type="spellStart"/>
+      <w:r>
+        <w:rPr>
+          <w:rFonts w:ascii="Helvetica" w:hAnsi="Helvetica" w:cs="Helvetica"/>
+          <w:sz w:val="22"/>
+          <w:szCs w:val="22"/>
+        </w:rPr>
+        <w:t>mesosystem</w:t>
+      </w:r>
+      <w:proofErr w:type="spellEnd"/>
+      <w:r>
+        <w:rPr>
+          <w:rFonts w:ascii="Helvetica" w:hAnsi="Helvetica" w:cs="Helvetica"/>
+          <w:sz w:val="22"/>
+          <w:szCs w:val="22"/>
+        </w:rPr>
+        <w:t xml:space="preserve"> terminology based on </w:t>
+      </w:r>
+      <w:proofErr w:type="spellStart"/>
+      <w:r>
+        <w:rPr>
+          <w:rFonts w:ascii="Helvetica" w:hAnsi="Helvetica" w:cs="Helvetica"/>
+          <w:sz w:val="22"/>
+          <w:szCs w:val="22"/>
+        </w:rPr>
+        <w:t>Bronfenbrenner’s</w:t>
+      </w:r>
+      <w:proofErr w:type="spellEnd"/>
+      <w:r>
+        <w:rPr>
+          <w:rFonts w:ascii="Helvetica" w:hAnsi="Helvetica" w:cs="Helvetica"/>
+          <w:sz w:val="22"/>
+          <w:szCs w:val="22"/>
+        </w:rPr>
+        <w:t xml:space="preserve"> word, but not his theory.  </w:t>
+      </w:r>
+      <w:r>
+        <w:rPr>
+          <w:rFonts w:ascii="Helvetica" w:hAnsi="Helvetica" w:cs="Helvetica"/>
+          <w:sz w:val="22"/>
+          <w:szCs w:val="22"/>
+        </w:rPr>
+        <w:sym w:font="Wingdings" w:char="F0E0"/>
+      </w:r>
+      <w:r>
+        <w:rPr>
+          <w:rFonts w:ascii="Helvetica" w:hAnsi="Helvetica" w:cs="Helvetica"/>
+          <w:sz w:val="22"/>
+          <w:szCs w:val="22"/>
+        </w:rPr>
+        <w:t xml:space="preserve"> </w:t>
+      </w:r>
+      <w:proofErr w:type="gramStart"/>
+      <w:r>
+        <w:rPr>
+          <w:rFonts w:ascii="Helvetica" w:hAnsi="Helvetica" w:cs="Helvetica"/>
+          <w:sz w:val="22"/>
+          <w:szCs w:val="22"/>
+        </w:rPr>
+        <w:t>don’t</w:t>
+      </w:r>
+      <w:proofErr w:type="gramEnd"/>
+      <w:r>
+        <w:rPr>
+          <w:rFonts w:ascii="Helvetica" w:hAnsi="Helvetica" w:cs="Helvetica"/>
+          <w:sz w:val="22"/>
+          <w:szCs w:val="22"/>
+        </w:rPr>
+        <w:t xml:space="preserve"> include this in rationale section, include in parameter section </w:t>
+      </w:r>
+    </w:p>
+    <w:p>
+      <w:pPr>
         <w:pStyle w:val="normal0"/>
         <w:spacing w:line="360" w:lineRule="auto"/>
+        <w:rPr>
+          <w:rFonts w:ascii="Helvetica" w:hAnsi="Helvetica"/>
+          <w:b/>
+          <w:color w:val="4BACC6" w:themeColor="accent5"/>
+          <w:sz w:val="22"/>
+          <w:szCs w:val="22"/>
+        </w:rPr>
+      </w:pPr>
+    </w:p>
+    <w:p>
+      <w:pPr>
+        <w:widowControl w:val="0"/>
+        <w:autoSpaceDE w:val="0"/>
+        <w:autoSpaceDN w:val="0"/>
+        <w:adjustRightInd w:val="0"/>
+        <w:spacing w:line="360" w:lineRule="auto"/>
+        <w:rPr>
+          <w:rFonts w:ascii="Helvetica" w:hAnsi="Helvetica" w:cs="Helvetica"/>
+          <w:sz w:val="22"/>
+          <w:szCs w:val="22"/>
+        </w:rPr>
+      </w:pPr>
+      <w:r>
+        <w:rPr>
+          <w:rFonts w:ascii="Helvetica" w:hAnsi="Helvetica" w:cs="Helvetica"/>
+          <w:sz w:val="22"/>
+          <w:szCs w:val="22"/>
+        </w:rPr>
+        <w:t xml:space="preserve">In order to [make the model more accurate and similar to real life], </w:t>
+      </w:r>
+      <w:r>
+        <w:rPr>
+          <w:rFonts w:ascii="Helvetica" w:hAnsi="Helvetica" w:cs="Helvetica"/>
+          <w:strike/>
+          <w:sz w:val="22"/>
+          <w:szCs w:val="22"/>
+        </w:rPr>
+        <w:t>[research of]</w:t>
+      </w:r>
+      <w:r>
+        <w:rPr>
+          <w:rFonts w:ascii="Helvetica" w:hAnsi="Helvetica" w:cs="Helvetica"/>
+          <w:sz w:val="22"/>
+          <w:szCs w:val="22"/>
+        </w:rPr>
+        <w:t xml:space="preserve"> scientific literature/research was used in order to determine factors [</w:t>
+      </w:r>
+      <w:r>
+        <w:rPr>
+          <w:rFonts w:ascii="Helvetica" w:hAnsi="Helvetica" w:cs="Helvetica"/>
+          <w:sz w:val="22"/>
+          <w:szCs w:val="22"/>
+        </w:rPr>
+        <w:t>that influence/</w:t>
+      </w:r>
+      <w:r>
+        <w:rPr>
+          <w:rFonts w:ascii="Helvetica" w:hAnsi="Helvetica" w:cs="Helvetica"/>
+          <w:sz w:val="22"/>
+          <w:szCs w:val="22"/>
+        </w:rPr>
+        <w:t xml:space="preserve">influencing safe sex practices] and </w:t>
+      </w:r>
+      <w:r>
+        <w:rPr>
+          <w:rFonts w:ascii="Helvetica" w:hAnsi="Helvetica" w:cs="Helvetica"/>
+          <w:sz w:val="22"/>
+          <w:szCs w:val="22"/>
+        </w:rPr>
+        <w:t>form reasonable assumptions/</w:t>
+      </w:r>
+      <w:r>
+        <w:rPr>
+          <w:rFonts w:ascii="Helvetica" w:hAnsi="Helvetica" w:cs="Helvetica"/>
+          <w:sz w:val="22"/>
+          <w:szCs w:val="22"/>
+        </w:rPr>
+        <w:t xml:space="preserve">more accurately base some of the assumptions </w:t>
+      </w:r>
+      <w:r>
+        <w:rPr>
+          <w:rFonts w:ascii="Helvetica" w:hAnsi="Helvetica" w:cs="Helvetica"/>
+          <w:sz w:val="22"/>
+          <w:szCs w:val="22"/>
+        </w:rPr>
+        <w:t>[</w:t>
+      </w:r>
+      <w:r>
+        <w:rPr>
+          <w:rFonts w:ascii="Helvetica" w:hAnsi="Helvetica" w:cs="Helvetica"/>
+          <w:sz w:val="22"/>
+          <w:szCs w:val="22"/>
+        </w:rPr>
+        <w:t>used in this model</w:t>
+      </w:r>
+      <w:r>
+        <w:rPr>
+          <w:rFonts w:ascii="Helvetica" w:hAnsi="Helvetica" w:cs="Helvetica"/>
+          <w:sz w:val="22"/>
+          <w:szCs w:val="22"/>
+        </w:rPr>
+        <w:t xml:space="preserve">…. </w:t>
+      </w:r>
+      <w:proofErr w:type="gramStart"/>
+      <w:r>
+        <w:rPr>
+          <w:rFonts w:ascii="Helvetica" w:hAnsi="Helvetica" w:cs="Helvetica"/>
+          <w:sz w:val="22"/>
+          <w:szCs w:val="22"/>
+        </w:rPr>
+        <w:t>In scientific literature].</w:t>
+      </w:r>
+      <w:proofErr w:type="gramEnd"/>
+    </w:p>
+    <w:p>
+      <w:pPr>
+        <w:widowControl w:val="0"/>
+        <w:autoSpaceDE w:val="0"/>
+        <w:autoSpaceDN w:val="0"/>
+        <w:adjustRightInd w:val="0"/>
+        <w:spacing w:line="360" w:lineRule="auto"/>
+        <w:rPr>
+          <w:rFonts w:ascii="Helvetica" w:hAnsi="Helvetica" w:cs="Helvetica"/>
+          <w:sz w:val="22"/>
+          <w:szCs w:val="22"/>
+        </w:rPr>
+      </w:pPr>
+      <w:r>
+        <w:rPr>
+          <w:rFonts w:ascii="Helvetica" w:hAnsi="Helvetica" w:cs="Helvetica"/>
+          <w:sz w:val="22"/>
+          <w:szCs w:val="22"/>
+        </w:rPr>
+        <w:t>/</w:t>
+      </w:r>
+      <w:r>
+        <w:rPr>
+          <w:rFonts w:ascii="Helvetica" w:hAnsi="Helvetica" w:cs="Helvetica"/>
+          <w:sz w:val="22"/>
+          <w:szCs w:val="22"/>
+        </w:rPr>
+        <w:t>/ ----------</w:t>
+      </w:r>
+    </w:p>
+    <w:p>
+      <w:pPr>
+        <w:widowControl w:val="0"/>
+        <w:autoSpaceDE w:val="0"/>
+        <w:autoSpaceDN w:val="0"/>
+        <w:adjustRightInd w:val="0"/>
+        <w:spacing w:line="360" w:lineRule="auto"/>
+        <w:rPr>
+          <w:rFonts w:ascii="Helvetica" w:hAnsi="Helvetica" w:cs="Helvetica"/>
+          <w:color w:val="F79646" w:themeColor="accent6"/>
+          <w:sz w:val="22"/>
+          <w:szCs w:val="22"/>
+        </w:rPr>
+      </w:pPr>
+      <w:r>
+        <w:rPr>
+          <w:rFonts w:ascii="Helvetica" w:hAnsi="Helvetica" w:cs="Helvetica"/>
+          <w:color w:val="F79646" w:themeColor="accent6"/>
+          <w:sz w:val="22"/>
+          <w:szCs w:val="22"/>
+        </w:rPr>
+        <w:t xml:space="preserve">Determine factors that inform/influence attitudes (and consequently behaviors), and to what extent they do so </w:t>
+      </w:r>
+    </w:p>
+    <w:p>
+      <w:pPr>
+        <w:widowControl w:val="0"/>
+        <w:autoSpaceDE w:val="0"/>
+        <w:autoSpaceDN w:val="0"/>
+        <w:adjustRightInd w:val="0"/>
+        <w:spacing w:line="360" w:lineRule="auto"/>
+        <w:rPr>
+          <w:rFonts w:ascii="Helvetica" w:hAnsi="Helvetica" w:cs="Helvetica"/>
+          <w:sz w:val="22"/>
+          <w:szCs w:val="22"/>
+        </w:rPr>
+      </w:pPr>
+      <w:proofErr w:type="gramStart"/>
+      <w:r>
+        <w:rPr>
+          <w:rFonts w:ascii="Helvetica" w:hAnsi="Helvetica" w:cs="Helvetica"/>
+          <w:sz w:val="22"/>
+          <w:szCs w:val="22"/>
+        </w:rPr>
+        <w:t>d</w:t>
+      </w:r>
+      <w:r>
+        <w:rPr>
+          <w:rFonts w:ascii="Helvetica" w:hAnsi="Helvetica" w:cs="Helvetica"/>
+          <w:sz w:val="22"/>
+          <w:szCs w:val="22"/>
+        </w:rPr>
+        <w:t>etermin</w:t>
+      </w:r>
+      <w:r>
+        <w:rPr>
+          <w:rFonts w:ascii="Helvetica" w:hAnsi="Helvetica" w:cs="Helvetica"/>
+          <w:sz w:val="22"/>
+          <w:szCs w:val="22"/>
+        </w:rPr>
+        <w:t>e</w:t>
+      </w:r>
+      <w:proofErr w:type="gramEnd"/>
+      <w:r>
+        <w:rPr>
+          <w:rFonts w:ascii="Helvetica" w:hAnsi="Helvetica" w:cs="Helvetica"/>
+          <w:sz w:val="22"/>
+          <w:szCs w:val="22"/>
+        </w:rPr>
+        <w:t xml:space="preserve"> what factors inform/influence attitudes towards safe sex (and consequently behaviors), and to what extent they do so </w:t>
+      </w:r>
+    </w:p>
+    <w:p>
+      <w:pPr>
+        <w:widowControl w:val="0"/>
+        <w:autoSpaceDE w:val="0"/>
+        <w:autoSpaceDN w:val="0"/>
+        <w:adjustRightInd w:val="0"/>
+        <w:spacing w:line="360" w:lineRule="auto"/>
+        <w:rPr>
+          <w:rFonts w:ascii="Helvetica" w:hAnsi="Helvetica" w:cs="Helvetica"/>
+          <w:color w:val="F79646" w:themeColor="accent6"/>
+          <w:sz w:val="22"/>
+          <w:szCs w:val="22"/>
+        </w:rPr>
+      </w:pPr>
+      <w:proofErr w:type="gramStart"/>
+      <w:r>
+        <w:rPr>
+          <w:rFonts w:ascii="Helvetica" w:hAnsi="Helvetica" w:cs="Helvetica"/>
+          <w:color w:val="F79646" w:themeColor="accent6"/>
+          <w:sz w:val="22"/>
+          <w:szCs w:val="22"/>
+        </w:rPr>
+        <w:t>….and</w:t>
+      </w:r>
+      <w:proofErr w:type="gramEnd"/>
+      <w:r>
+        <w:rPr>
+          <w:rFonts w:ascii="Helvetica" w:hAnsi="Helvetica" w:cs="Helvetica"/>
+          <w:color w:val="F79646" w:themeColor="accent6"/>
+          <w:sz w:val="22"/>
+          <w:szCs w:val="22"/>
+        </w:rPr>
+        <w:t xml:space="preserve"> form reasonable assumptions</w:t>
+      </w:r>
+    </w:p>
+    <w:p>
+      <w:pPr>
+        <w:widowControl w:val="0"/>
+        <w:autoSpaceDE w:val="0"/>
+        <w:autoSpaceDN w:val="0"/>
+        <w:adjustRightInd w:val="0"/>
+        <w:spacing w:line="360" w:lineRule="auto"/>
+        <w:rPr>
+          <w:rFonts w:ascii="Helvetica" w:hAnsi="Helvetica" w:cs="Helvetica"/>
+          <w:color w:val="F79646" w:themeColor="accent6"/>
+          <w:sz w:val="22"/>
+          <w:szCs w:val="22"/>
+        </w:rPr>
+      </w:pPr>
+      <w:proofErr w:type="gramStart"/>
+      <w:r>
+        <w:rPr>
+          <w:rFonts w:ascii="Helvetica" w:hAnsi="Helvetica" w:cs="Helvetica"/>
+          <w:color w:val="F79646" w:themeColor="accent6"/>
+          <w:sz w:val="22"/>
+          <w:szCs w:val="22"/>
+        </w:rPr>
+        <w:t>research</w:t>
+      </w:r>
+      <w:proofErr w:type="gramEnd"/>
+      <w:r>
+        <w:rPr>
+          <w:rFonts w:ascii="Helvetica" w:hAnsi="Helvetica" w:cs="Helvetica"/>
+          <w:color w:val="F79646" w:themeColor="accent6"/>
+          <w:sz w:val="22"/>
+          <w:szCs w:val="22"/>
+        </w:rPr>
+        <w:t xml:space="preserve"> in order t</w:t>
+      </w:r>
+      <w:r>
+        <w:rPr>
+          <w:rFonts w:ascii="Helvetica" w:hAnsi="Helvetica" w:cs="Helvetica"/>
+          <w:color w:val="F79646" w:themeColor="accent6"/>
+          <w:sz w:val="22"/>
+          <w:szCs w:val="22"/>
+        </w:rPr>
+        <w:t xml:space="preserve">o determine and more accurately </w:t>
+      </w:r>
+      <w:r>
+        <w:rPr>
+          <w:rFonts w:ascii="Helvetica" w:hAnsi="Helvetica" w:cs="Helvetica"/>
+          <w:color w:val="F79646" w:themeColor="accent6"/>
+          <w:sz w:val="22"/>
+          <w:szCs w:val="22"/>
+        </w:rPr>
+        <w:t>base some of the assumptions of this model in scientific literature.</w:t>
+      </w:r>
+    </w:p>
+    <w:p>
+      <w:pPr>
+        <w:widowControl w:val="0"/>
+        <w:autoSpaceDE w:val="0"/>
+        <w:autoSpaceDN w:val="0"/>
+        <w:adjustRightInd w:val="0"/>
+        <w:spacing w:line="360" w:lineRule="auto"/>
+        <w:rPr>
+          <w:rFonts w:ascii="Helvetica" w:hAnsi="Helvetica" w:cs="Helvetica"/>
+          <w:sz w:val="22"/>
+          <w:szCs w:val="22"/>
+        </w:rPr>
+      </w:pPr>
+      <w:r>
+        <w:rPr>
+          <w:rFonts w:ascii="Helvetica" w:hAnsi="Helvetica" w:cs="Helvetica"/>
+          <w:sz w:val="22"/>
+          <w:szCs w:val="22"/>
+        </w:rPr>
+        <w:t>/</w:t>
+      </w:r>
+      <w:r>
+        <w:rPr>
+          <w:rFonts w:ascii="Helvetica" w:hAnsi="Helvetica" w:cs="Helvetica"/>
+          <w:sz w:val="22"/>
+          <w:szCs w:val="22"/>
+        </w:rPr>
+        <w:t>/ ----------</w:t>
+      </w:r>
+    </w:p>
+    <w:p>
+      <w:pPr>
+        <w:widowControl w:val="0"/>
+        <w:autoSpaceDE w:val="0"/>
+        <w:autoSpaceDN w:val="0"/>
+        <w:adjustRightInd w:val="0"/>
+        <w:spacing w:line="360" w:lineRule="auto"/>
+        <w:rPr>
+          <w:rFonts w:ascii="Helvetica" w:hAnsi="Helvetica" w:cs="Helvetica"/>
+          <w:i/>
+          <w:color w:val="4BACC6" w:themeColor="accent5"/>
+          <w:sz w:val="22"/>
+          <w:szCs w:val="22"/>
+        </w:rPr>
+      </w:pPr>
+      <w:r>
         <w:rPr>
           <w:rFonts w:ascii="Helvetica" w:hAnsi="Helvetica"/>
           <w:i/>
@@ -13,8 +455,33 @@
           <w:sz w:val="22"/>
           <w:szCs w:val="22"/>
         </w:rPr>
-      </w:pPr>
-      <w:r>
+        <w:t>[</w:t>
+      </w:r>
+      <w:r>
+        <w:rPr>
+          <w:rFonts w:ascii="Helvetica" w:hAnsi="Helvetica"/>
+          <w:i/>
+          <w:color w:val="4BACC6" w:themeColor="accent5"/>
+          <w:sz w:val="22"/>
+          <w:szCs w:val="22"/>
+        </w:rPr>
+        <w:t>Explanation of theories of petty, etc.  ***</w:t>
+      </w:r>
+      <w:r>
+        <w:rPr>
+          <w:rFonts w:ascii="Helvetica" w:hAnsi="Helvetica"/>
+          <w:i/>
+          <w:color w:val="4BACC6" w:themeColor="accent5"/>
+          <w:sz w:val="22"/>
+          <w:szCs w:val="22"/>
+        </w:rPr>
+        <w:t>]</w:t>
+      </w:r>
+    </w:p>
+    <w:p>
+      <w:pPr>
+        <w:pStyle w:val="normal0"/>
+        <w:spacing w:line="360" w:lineRule="auto"/>
         <w:rPr>
           <w:rFonts w:ascii="Helvetica" w:hAnsi="Helvetica"/>
           <w:b/>
@@ -22,9 +489,25 @@
           <w:sz w:val="22"/>
           <w:szCs w:val="22"/>
         </w:rPr>
-        <w:t xml:space="preserve">Rationale for agent rules:  </w:t>
-      </w:r>
-      <w:r>
+      </w:pPr>
+    </w:p>
+    <w:p>
+      <w:pPr>
+        <w:pStyle w:val="normal0"/>
+        <w:spacing w:line="360" w:lineRule="auto"/>
+        <w:rPr>
+          <w:rFonts w:ascii="Helvetica" w:hAnsi="Helvetica"/>
+          <w:b/>
+          <w:color w:val="4BACC6" w:themeColor="accent5"/>
+          <w:sz w:val="22"/>
+          <w:szCs w:val="22"/>
+        </w:rPr>
+      </w:pPr>
+    </w:p>
+    <w:p>
+      <w:pPr>
+        <w:pStyle w:val="normal0"/>
+        <w:spacing w:line="360" w:lineRule="auto"/>
         <w:rPr>
           <w:rFonts w:ascii="Helvetica" w:hAnsi="Helvetica"/>
           <w:i/>
@@ -32,253 +515,201 @@
           <w:sz w:val="22"/>
           <w:szCs w:val="22"/>
         </w:rPr>
-        <w:t xml:space="preserve">Why did you give the agents these rules? </w:t>
-      </w:r>
-    </w:p>
-    <w:p>
-      <w:pPr>
-        <w:widowControl w:val="0"/>
-        <w:autoSpaceDE w:val="0"/>
-        <w:autoSpaceDN w:val="0"/>
-        <w:adjustRightInd w:val="0"/>
-        <w:spacing w:line="360" w:lineRule="auto"/>
-        <w:rPr>
-          <w:rFonts w:ascii="Helvetica" w:hAnsi="Helvetica" w:cs="Helvetica"/>
-          <w:color w:val="4F81BD" w:themeColor="accent1"/>
-          <w:sz w:val="22"/>
-          <w:szCs w:val="22"/>
-        </w:rPr>
-      </w:pPr>
-      <w:r>
-        <w:rPr>
-          <w:rFonts w:ascii="Helvetica" w:hAnsi="Helvetica" w:cs="Helvetica"/>
-          <w:color w:val="4F81BD" w:themeColor="accent1"/>
-          <w:sz w:val="22"/>
-          <w:szCs w:val="22"/>
-        </w:rPr>
-        <w:t>Assumption development was based on studies drawn from the scientific literature.</w:t>
-      </w:r>
-    </w:p>
-    <w:p>
-      <w:pPr>
-        <w:widowControl w:val="0"/>
-        <w:autoSpaceDE w:val="0"/>
-        <w:autoSpaceDN w:val="0"/>
-        <w:adjustRightInd w:val="0"/>
-        <w:spacing w:line="360" w:lineRule="auto"/>
-        <w:rPr>
-          <w:rFonts w:ascii="Helvetica" w:hAnsi="Helvetica" w:cs="Helvetica"/>
-          <w:sz w:val="22"/>
-          <w:szCs w:val="22"/>
-        </w:rPr>
-      </w:pPr>
-    </w:p>
-    <w:p>
-      <w:pPr>
-        <w:widowControl w:val="0"/>
-        <w:autoSpaceDE w:val="0"/>
-        <w:autoSpaceDN w:val="0"/>
-        <w:adjustRightInd w:val="0"/>
-        <w:spacing w:line="360" w:lineRule="auto"/>
-        <w:rPr>
-          <w:rFonts w:ascii="Helvetica" w:hAnsi="Helvetica" w:cs="Helvetica"/>
-          <w:color w:val="F79646" w:themeColor="accent6"/>
-          <w:sz w:val="22"/>
-          <w:szCs w:val="22"/>
-        </w:rPr>
-      </w:pPr>
-      <w:r>
-        <w:rPr>
-          <w:rFonts w:ascii="Helvetica" w:hAnsi="Helvetica" w:cs="Helvetica"/>
-          <w:strike/>
-          <w:color w:val="F79646" w:themeColor="accent6"/>
-          <w:sz w:val="22"/>
-          <w:szCs w:val="22"/>
-        </w:rPr>
-        <w:t>I will do further</w:t>
-      </w:r>
-      <w:r>
-        <w:rPr>
-          <w:rFonts w:ascii="Helvetica" w:hAnsi="Helvetica" w:cs="Helvetica"/>
-          <w:color w:val="F79646" w:themeColor="accent6"/>
-          <w:sz w:val="22"/>
-          <w:szCs w:val="22"/>
-        </w:rPr>
-        <w:t xml:space="preserve"> research in order to determine and more accurately base some of the assumptions of this model in scientific literature.</w:t>
-      </w:r>
-    </w:p>
-    <w:p>
-      <w:pPr>
-        <w:widowControl w:val="0"/>
-        <w:autoSpaceDE w:val="0"/>
-        <w:autoSpaceDN w:val="0"/>
-        <w:adjustRightInd w:val="0"/>
-        <w:spacing w:line="360" w:lineRule="auto"/>
-        <w:rPr>
-          <w:rFonts w:ascii="Helvetica" w:hAnsi="Helvetica" w:cs="Helvetica"/>
-          <w:color w:val="F79646" w:themeColor="accent6"/>
-          <w:sz w:val="22"/>
-          <w:szCs w:val="22"/>
-        </w:rPr>
-      </w:pPr>
-      <w:r>
-        <w:rPr>
-          <w:rFonts w:ascii="Helvetica" w:hAnsi="Helvetica" w:cs="Helvetica"/>
-          <w:color w:val="F79646" w:themeColor="accent6"/>
-          <w:sz w:val="22"/>
-          <w:szCs w:val="22"/>
-        </w:rPr>
-        <w:t>In order to … make the model more accurate and similar to real life… research of … scientific literature/research was used in order to determine factors and assumptions used in this model…</w:t>
-      </w:r>
-    </w:p>
-    <w:p>
-      <w:pPr>
-        <w:widowControl w:val="0"/>
-        <w:autoSpaceDE w:val="0"/>
-        <w:autoSpaceDN w:val="0"/>
-        <w:adjustRightInd w:val="0"/>
-        <w:spacing w:line="360" w:lineRule="auto"/>
-        <w:rPr>
-          <w:rFonts w:ascii="Helvetica" w:hAnsi="Helvetica" w:cs="Helvetica"/>
-          <w:color w:val="F79646" w:themeColor="accent6"/>
-          <w:sz w:val="22"/>
-          <w:szCs w:val="22"/>
-        </w:rPr>
-      </w:pPr>
-      <w:r>
-        <w:rPr>
-          <w:rFonts w:ascii="Helvetica" w:hAnsi="Helvetica" w:cs="Helvetica"/>
-          <w:color w:val="F79646" w:themeColor="accent6"/>
-          <w:sz w:val="22"/>
-          <w:szCs w:val="22"/>
-        </w:rPr>
-        <w:t xml:space="preserve">Determine factors inform/influence attitudes (and consequently behaviors), and to what extent they do so </w:t>
-      </w:r>
-    </w:p>
-    <w:p>
-      <w:pPr>
-        <w:widowControl w:val="0"/>
-        <w:autoSpaceDE w:val="0"/>
-        <w:autoSpaceDN w:val="0"/>
-        <w:adjustRightInd w:val="0"/>
-        <w:spacing w:line="360" w:lineRule="auto"/>
-        <w:rPr>
-          <w:rFonts w:ascii="Helvetica" w:hAnsi="Helvetica" w:cs="Helvetica"/>
-          <w:color w:val="F79646" w:themeColor="accent6"/>
-          <w:sz w:val="22"/>
-          <w:szCs w:val="22"/>
-        </w:rPr>
-      </w:pPr>
-      <w:proofErr w:type="gramStart"/>
-      <w:r>
-        <w:rPr>
-          <w:rFonts w:ascii="Helvetica" w:hAnsi="Helvetica" w:cs="Helvetica"/>
-          <w:color w:val="F79646" w:themeColor="accent6"/>
-          <w:sz w:val="22"/>
-          <w:szCs w:val="22"/>
-        </w:rPr>
-        <w:t>….and</w:t>
-      </w:r>
-      <w:proofErr w:type="gramEnd"/>
-      <w:r>
-        <w:rPr>
-          <w:rFonts w:ascii="Helvetica" w:hAnsi="Helvetica" w:cs="Helvetica"/>
-          <w:color w:val="F79646" w:themeColor="accent6"/>
-          <w:sz w:val="22"/>
-          <w:szCs w:val="22"/>
-        </w:rPr>
-        <w:t xml:space="preserve"> form reasonable assumptions</w:t>
-      </w:r>
-    </w:p>
-    <w:p>
-      <w:pPr>
-        <w:spacing w:line="360" w:lineRule="auto"/>
-        <w:rPr>
-          <w:rFonts w:ascii="Helvetica" w:hAnsi="Helvetica"/>
-          <w:sz w:val="22"/>
-          <w:szCs w:val="22"/>
-        </w:rPr>
-      </w:pPr>
-    </w:p>
-    <w:p>
-      <w:pPr>
-        <w:widowControl w:val="0"/>
-        <w:autoSpaceDE w:val="0"/>
-        <w:autoSpaceDN w:val="0"/>
-        <w:adjustRightInd w:val="0"/>
-        <w:spacing w:line="360" w:lineRule="auto"/>
-        <w:rPr>
-          <w:rFonts w:ascii="Helvetica" w:hAnsi="Helvetica" w:cs="Helvetica"/>
-          <w:sz w:val="22"/>
-          <w:szCs w:val="22"/>
-        </w:rPr>
-      </w:pPr>
-      <w:r>
-        <w:rPr>
-          <w:rFonts w:ascii="Helvetica" w:hAnsi="Helvetica" w:cs="Helvetica"/>
-          <w:sz w:val="22"/>
-          <w:szCs w:val="22"/>
-        </w:rPr>
-        <w:t>-- Determining what factors inform/influence attitudes towards safe sex (and consequently behaviors), and to what extent they do so [potential options: attitudes of parents/friends/sexual partners, infection history of self or friends, education/awareness of safe sex practices]</w:t>
-      </w:r>
-    </w:p>
-    <w:p>
-      <w:pPr>
-        <w:spacing w:line="360" w:lineRule="auto"/>
-        <w:rPr>
-          <w:rFonts w:ascii="Helvetica" w:hAnsi="Helvetica"/>
-          <w:sz w:val="22"/>
-          <w:szCs w:val="22"/>
-        </w:rPr>
-      </w:pPr>
-    </w:p>
-    <w:p>
-      <w:pPr>
-        <w:widowControl w:val="0"/>
-        <w:autoSpaceDE w:val="0"/>
-        <w:autoSpaceDN w:val="0"/>
-        <w:adjustRightInd w:val="0"/>
-        <w:spacing w:line="360" w:lineRule="auto"/>
-        <w:rPr>
-          <w:rFonts w:ascii="Helvetica" w:hAnsi="Helvetica" w:cs="Helvetica"/>
-          <w:sz w:val="22"/>
-          <w:szCs w:val="22"/>
-        </w:rPr>
-      </w:pPr>
-      <w:proofErr w:type="gramStart"/>
+      </w:pPr>
       <w:r>
         <w:rPr>
           <w:rFonts w:ascii="Helvetica" w:hAnsi="Helvetica"/>
           <w:b/>
-          <w:sz w:val="22"/>
-          <w:szCs w:val="22"/>
-        </w:rPr>
-        <w:t>Explanation of theories of petty, etc.</w:t>
+          <w:color w:val="4BACC6" w:themeColor="accent5"/>
+          <w:sz w:val="22"/>
+          <w:szCs w:val="22"/>
+        </w:rPr>
+        <w:t xml:space="preserve">Rationale for agent rules:  </w:t>
+      </w:r>
+      <w:r>
+        <w:rPr>
+          <w:rFonts w:ascii="Helvetica" w:hAnsi="Helvetica"/>
+          <w:i/>
+          <w:color w:val="4BACC6" w:themeColor="accent5"/>
+          <w:sz w:val="22"/>
+          <w:szCs w:val="22"/>
+        </w:rPr>
+        <w:t xml:space="preserve">Why did you give the agents these rules? </w:t>
+      </w:r>
+    </w:p>
+    <w:p>
+      <w:pPr>
+        <w:widowControl w:val="0"/>
+        <w:autoSpaceDE w:val="0"/>
+        <w:autoSpaceDN w:val="0"/>
+        <w:adjustRightInd w:val="0"/>
+        <w:spacing w:line="360" w:lineRule="auto"/>
+        <w:rPr>
+          <w:rFonts w:ascii="Helvetica" w:hAnsi="Helvetica" w:cs="Helvetica"/>
+          <w:color w:val="4F81BD" w:themeColor="accent1"/>
+          <w:sz w:val="22"/>
+          <w:szCs w:val="22"/>
+        </w:rPr>
+      </w:pPr>
+      <w:r>
+        <w:rPr>
+          <w:rFonts w:ascii="Helvetica" w:hAnsi="Helvetica" w:cs="Helvetica"/>
+          <w:color w:val="4F81BD" w:themeColor="accent1"/>
+          <w:sz w:val="22"/>
+          <w:szCs w:val="22"/>
+        </w:rPr>
+        <w:t>Assumption development was based on studies drawn from the scientific literature.</w:t>
+      </w:r>
+    </w:p>
+    <w:p>
+      <w:pPr>
+        <w:widowControl w:val="0"/>
+        <w:autoSpaceDE w:val="0"/>
+        <w:autoSpaceDN w:val="0"/>
+        <w:adjustRightInd w:val="0"/>
+        <w:spacing w:line="360" w:lineRule="auto"/>
+        <w:rPr>
+          <w:rFonts w:ascii="Helvetica" w:hAnsi="Helvetica" w:cs="Helvetica"/>
+          <w:sz w:val="22"/>
+          <w:szCs w:val="22"/>
+        </w:rPr>
+      </w:pPr>
+    </w:p>
+    <w:p>
+      <w:pPr>
+        <w:widowControl w:val="0"/>
+        <w:autoSpaceDE w:val="0"/>
+        <w:autoSpaceDN w:val="0"/>
+        <w:adjustRightInd w:val="0"/>
+        <w:spacing w:line="360" w:lineRule="auto"/>
+        <w:rPr>
+          <w:rFonts w:ascii="Helvetica" w:hAnsi="Helvetica" w:cs="Helvetica"/>
+          <w:sz w:val="22"/>
+          <w:szCs w:val="22"/>
+        </w:rPr>
+      </w:pPr>
+      <w:proofErr w:type="gramStart"/>
+      <w:r>
+        <w:rPr>
+          <w:rFonts w:ascii="Helvetica" w:hAnsi="Helvetica" w:cs="Helvetica"/>
+          <w:sz w:val="22"/>
+          <w:szCs w:val="22"/>
+        </w:rPr>
+        <w:t>In order to….</w:t>
       </w:r>
       <w:proofErr w:type="gramEnd"/>
       <w:r>
+        <w:rPr>
+          <w:rFonts w:ascii="Helvetica" w:hAnsi="Helvetica" w:cs="Helvetica"/>
+          <w:sz w:val="22"/>
+          <w:szCs w:val="22"/>
+        </w:rPr>
+        <w:t xml:space="preserve"> </w:t>
+      </w:r>
+      <w:proofErr w:type="gramStart"/>
+      <w:r>
+        <w:rPr>
+          <w:rFonts w:ascii="Helvetica" w:hAnsi="Helvetica" w:cs="Helvetica"/>
+          <w:sz w:val="22"/>
+          <w:szCs w:val="22"/>
+        </w:rPr>
+        <w:t>[ stuff</w:t>
+      </w:r>
+      <w:proofErr w:type="gramEnd"/>
+      <w:r>
+        <w:rPr>
+          <w:rFonts w:ascii="Helvetica" w:hAnsi="Helvetica" w:cs="Helvetica"/>
+          <w:sz w:val="22"/>
+          <w:szCs w:val="22"/>
+        </w:rPr>
+        <w:t xml:space="preserve"> here </w:t>
+      </w:r>
+      <w:r>
+        <w:rPr>
+          <w:rFonts w:ascii="Helvetica" w:hAnsi="Helvetica" w:cs="Helvetica"/>
+          <w:sz w:val="22"/>
+          <w:szCs w:val="22"/>
+        </w:rPr>
+        <w:t xml:space="preserve"> that I couldn’t decide on</w:t>
+      </w:r>
+      <w:r>
+        <w:rPr>
+          <w:rFonts w:ascii="Helvetica" w:hAnsi="Helvetica" w:cs="Helvetica"/>
+          <w:sz w:val="22"/>
+          <w:szCs w:val="22"/>
+        </w:rPr>
+        <w:t>]</w:t>
+      </w:r>
+    </w:p>
+    <w:p>
+      <w:pPr>
+        <w:widowControl w:val="0"/>
+        <w:autoSpaceDE w:val="0"/>
+        <w:autoSpaceDN w:val="0"/>
+        <w:adjustRightInd w:val="0"/>
+        <w:spacing w:line="360" w:lineRule="auto"/>
+        <w:rPr>
+          <w:rFonts w:ascii="Helvetica" w:hAnsi="Helvetica" w:cs="Helvetica"/>
+          <w:sz w:val="22"/>
+          <w:szCs w:val="22"/>
+        </w:rPr>
+      </w:pPr>
+      <w:bookmarkStart w:id="0" w:name="_GoBack"/>
+      <w:bookmarkEnd w:id="0"/>
+    </w:p>
+    <w:p>
+      <w:pPr>
+        <w:spacing w:line="360" w:lineRule="auto"/>
+        <w:rPr>
+          <w:rFonts w:ascii="Helvetica" w:hAnsi="Helvetica"/>
+          <w:sz w:val="22"/>
+          <w:szCs w:val="22"/>
+        </w:rPr>
+      </w:pPr>
+    </w:p>
+    <w:p>
+      <w:pPr>
+        <w:spacing w:line="360" w:lineRule="auto"/>
         <w:rPr>
           <w:rFonts w:ascii="Helvetica" w:hAnsi="Helvetica"/>
           <w:b/>
           <w:sz w:val="22"/>
           <w:szCs w:val="22"/>
-        </w:rPr>
-        <w:t xml:space="preserve">  ***</w:t>
-      </w:r>
-    </w:p>
-    <w:p>
-      <w:pPr>
-        <w:widowControl w:val="0"/>
-        <w:autoSpaceDE w:val="0"/>
-        <w:autoSpaceDN w:val="0"/>
-        <w:adjustRightInd w:val="0"/>
-        <w:spacing w:line="360" w:lineRule="auto"/>
-        <w:rPr>
-          <w:rFonts w:ascii="Helvetica" w:hAnsi="Helvetica" w:cs="Helvetica"/>
-          <w:sz w:val="22"/>
-          <w:szCs w:val="22"/>
-        </w:rPr>
-      </w:pPr>
+          <w:u w:val="single"/>
+        </w:rPr>
+      </w:pPr>
+      <w:proofErr w:type="spellStart"/>
+      <w:r>
+        <w:rPr>
+          <w:rFonts w:ascii="Helvetica" w:hAnsi="Helvetica"/>
+          <w:b/>
+          <w:sz w:val="22"/>
+          <w:szCs w:val="22"/>
+          <w:u w:val="single"/>
+        </w:rPr>
+        <w:t>Networks</w:t>
+      </w:r>
+      <w:r>
+        <w:rPr>
+          <w:rFonts w:ascii="Helvetica" w:hAnsi="Helvetica"/>
+          <w:b/>
+          <w:sz w:val="22"/>
+          <w:szCs w:val="22"/>
+          <w:u w:val="single"/>
+        </w:rPr>
+        <w:t>Choice</w:t>
+      </w:r>
+      <w:proofErr w:type="spellEnd"/>
+      <w:r>
+        <w:rPr>
+          <w:rFonts w:ascii="Helvetica" w:hAnsi="Helvetica"/>
+          <w:b/>
+          <w:sz w:val="22"/>
+          <w:szCs w:val="22"/>
+          <w:u w:val="single"/>
+        </w:rPr>
+        <w:t xml:space="preserve"> to do networks:</w:t>
+      </w:r>
     </w:p>
     <w:p>
       <w:pPr>
@@ -336,24 +767,83 @@
     </w:p>
     <w:p>
       <w:pPr>
-        <w:widowControl w:val="0"/>
-        <w:autoSpaceDE w:val="0"/>
-        <w:autoSpaceDN w:val="0"/>
-        <w:adjustRightInd w:val="0"/>
-        <w:spacing w:line="360" w:lineRule="auto"/>
-        <w:rPr>
-          <w:rFonts w:ascii="Helvetica" w:hAnsi="Helvetica" w:cs="Helvetica"/>
-          <w:sz w:val="22"/>
-          <w:szCs w:val="22"/>
-        </w:rPr>
-      </w:pPr>
-      <w:r>
-        <w:rPr>
-          <w:rFonts w:ascii="Helvetica" w:hAnsi="Helvetica" w:cs="Helvetica"/>
-          <w:sz w:val="22"/>
-          <w:szCs w:val="22"/>
-        </w:rPr>
-        <w:t xml:space="preserve">Chose </w:t>
+        <w:spacing w:line="360" w:lineRule="auto"/>
+        <w:rPr>
+          <w:rFonts w:ascii="Helvetica" w:hAnsi="Helvetica"/>
+          <w:b/>
+          <w:sz w:val="22"/>
+          <w:szCs w:val="22"/>
+          <w:u w:val="single"/>
+        </w:rPr>
+      </w:pPr>
+      <w:r>
+        <w:rPr>
+          <w:rFonts w:ascii="Helvetica" w:hAnsi="Helvetica"/>
+          <w:b/>
+          <w:sz w:val="22"/>
+          <w:szCs w:val="22"/>
+          <w:u w:val="single"/>
+        </w:rPr>
+        <w:t>Choice of parameters influencing sexual attitude</w:t>
+      </w:r>
+      <w:r>
+        <w:rPr>
+          <w:rFonts w:ascii="Helvetica" w:hAnsi="Helvetica"/>
+          <w:b/>
+          <w:sz w:val="22"/>
+          <w:szCs w:val="22"/>
+          <w:u w:val="single"/>
+        </w:rPr>
+        <w:t xml:space="preserve"> (Attitude, Certainty, Justification)</w:t>
+      </w:r>
+      <w:r>
+        <w:rPr>
+          <w:rFonts w:ascii="Helvetica" w:hAnsi="Helvetica"/>
+          <w:b/>
+          <w:sz w:val="22"/>
+          <w:szCs w:val="22"/>
+          <w:u w:val="single"/>
+        </w:rPr>
+        <w:t>:</w:t>
+      </w:r>
+    </w:p>
+    <w:p>
+      <w:pPr>
+        <w:widowControl w:val="0"/>
+        <w:autoSpaceDE w:val="0"/>
+        <w:autoSpaceDN w:val="0"/>
+        <w:adjustRightInd w:val="0"/>
+        <w:spacing w:line="360" w:lineRule="auto"/>
+        <w:rPr>
+          <w:rFonts w:ascii="Helvetica" w:hAnsi="Helvetica" w:cs="Helvetica"/>
+          <w:sz w:val="22"/>
+          <w:szCs w:val="22"/>
+        </w:rPr>
+      </w:pPr>
+      <w:r>
+        <w:rPr>
+          <w:rFonts w:ascii="Helvetica" w:hAnsi="Helvetica" w:cs="Helvetica"/>
+          <w:sz w:val="22"/>
+          <w:szCs w:val="22"/>
+        </w:rPr>
+        <w:lastRenderedPageBreak/>
+        <w:t>Couldn’t find any research articles/scholarly theories specifically geared towards development of attitudes and/or knowledge regarding safe sex and condom usage, so I used existing literature relating to attitude development</w:t>
+      </w:r>
+      <w:r>
+        <w:rPr>
+          <w:rFonts w:ascii="Helvetica" w:hAnsi="Helvetica" w:cs="Helvetica"/>
+          <w:sz w:val="22"/>
+          <w:szCs w:val="22"/>
+        </w:rPr>
+        <w:t>/certainty</w:t>
+      </w:r>
+      <w:r>
+        <w:rPr>
+          <w:rFonts w:ascii="Helvetica" w:hAnsi="Helvetica" w:cs="Helvetica"/>
+          <w:sz w:val="22"/>
+          <w:szCs w:val="22"/>
+        </w:rPr>
+        <w:t xml:space="preserve"> in general. The majority/Most of my assumptions were derived from the work of </w:t>
       </w:r>
       <w:proofErr w:type="spellStart"/>
       <w:r>
@@ -362,7 +852,7 @@
           <w:sz w:val="22"/>
           <w:szCs w:val="22"/>
         </w:rPr>
-        <w:t>mesosystem</w:t>
+        <w:t>Tormala</w:t>
       </w:r>
       <w:proofErr w:type="spellEnd"/>
       <w:r>
@@ -371,7 +861,41 @@
           <w:sz w:val="22"/>
           <w:szCs w:val="22"/>
         </w:rPr>
-        <w:t xml:space="preserve"> terminology based on </w:t>
+        <w:t xml:space="preserve"> and Rucker (2007), who reviewed existing literature about attitude certainty over the past XX years, and additionally proposed a model of [something]. </w:t>
+      </w:r>
+      <w:r>
+        <w:rPr>
+          <w:rFonts w:ascii="Helvetica" w:hAnsi="Helvetica" w:cs="Helvetica"/>
+          <w:sz w:val="22"/>
+          <w:szCs w:val="22"/>
+        </w:rPr>
+        <w:t>...</w:t>
+      </w:r>
+      <w:r>
+        <w:rPr>
+          <w:rFonts w:ascii="Helvetica" w:hAnsi="Helvetica" w:cs="Helvetica"/>
+          <w:sz w:val="22"/>
+          <w:szCs w:val="22"/>
+        </w:rPr>
+        <w:t xml:space="preserve"> </w:t>
+      </w:r>
+      <w:proofErr w:type="gramStart"/>
+      <w:r>
+        <w:rPr>
+          <w:rFonts w:ascii="Helvetica" w:hAnsi="Helvetica" w:cs="Helvetica"/>
+          <w:sz w:val="22"/>
+          <w:szCs w:val="22"/>
+        </w:rPr>
+        <w:t>metacognitive</w:t>
+      </w:r>
+      <w:proofErr w:type="gramEnd"/>
+      <w:r>
+        <w:rPr>
+          <w:rFonts w:ascii="Helvetica" w:hAnsi="Helvetica" w:cs="Helvetica"/>
+          <w:sz w:val="22"/>
+          <w:szCs w:val="22"/>
+        </w:rPr>
+        <w:t xml:space="preserve">/multifactor model of attitude certainty </w:t>
       </w:r>
       <w:proofErr w:type="spellStart"/>
       <w:r>
@@ -380,7 +904,7 @@
           <w:sz w:val="22"/>
           <w:szCs w:val="22"/>
         </w:rPr>
-        <w:t>Bronfenbrenner’s</w:t>
+        <w:t>attributional</w:t>
       </w:r>
       <w:proofErr w:type="spellEnd"/>
       <w:r>
@@ -389,7 +913,2439 @@
           <w:sz w:val="22"/>
           <w:szCs w:val="22"/>
         </w:rPr>
-        <w:t xml:space="preserve"> word, but not his theory. Some articles, especially the Hispanic one, suggest heavy family influence.</w:t>
+        <w:t xml:space="preserve"> logic model</w:t>
+      </w:r>
+    </w:p>
+    <w:p>
+      <w:pPr>
+        <w:widowControl w:val="0"/>
+        <w:autoSpaceDE w:val="0"/>
+        <w:autoSpaceDN w:val="0"/>
+        <w:adjustRightInd w:val="0"/>
+        <w:spacing w:line="360" w:lineRule="auto"/>
+        <w:rPr>
+          <w:rFonts w:ascii="Helvetica" w:hAnsi="Helvetica" w:cs="Helvetica"/>
+          <w:sz w:val="22"/>
+          <w:szCs w:val="22"/>
+        </w:rPr>
+      </w:pPr>
+    </w:p>
+    <w:p>
+      <w:pPr>
+        <w:widowControl w:val="0"/>
+        <w:autoSpaceDE w:val="0"/>
+        <w:autoSpaceDN w:val="0"/>
+        <w:adjustRightInd w:val="0"/>
+        <w:spacing w:line="360" w:lineRule="auto"/>
+        <w:rPr>
+          <w:rFonts w:ascii="Helvetica" w:hAnsi="Helvetica" w:cs="Helvetica"/>
+          <w:sz w:val="22"/>
+          <w:szCs w:val="22"/>
+        </w:rPr>
+      </w:pPr>
+      <w:r>
+        <w:rPr>
+          <w:rFonts w:ascii="Helvetica" w:hAnsi="Helvetica" w:cs="Helvetica"/>
+          <w:sz w:val="22"/>
+          <w:szCs w:val="22"/>
+        </w:rPr>
+        <w:t>In trying to address the question</w:t>
+      </w:r>
+      <w:r>
+        <w:rPr>
+          <w:rFonts w:ascii="Helvetica" w:hAnsi="Helvetica" w:cs="Helvetica"/>
+          <w:sz w:val="22"/>
+          <w:szCs w:val="22"/>
+        </w:rPr>
+        <w:t xml:space="preserve"> “</w:t>
+      </w:r>
+      <w:r>
+        <w:rPr>
+          <w:rFonts w:ascii="Helvetica" w:hAnsi="Helvetica" w:cs="Helvetica"/>
+          <w:sz w:val="22"/>
+          <w:szCs w:val="22"/>
+        </w:rPr>
+        <w:t>How do people’s perceptions of their own responses to persuasive messages affect attitude certainty?”</w:t>
+      </w:r>
+      <w:r>
+        <w:rPr>
+          <w:rFonts w:ascii="Helvetica" w:hAnsi="Helvetica" w:cs="Helvetica"/>
+          <w:sz w:val="22"/>
+          <w:szCs w:val="22"/>
+        </w:rPr>
+        <w:t xml:space="preserve"> (</w:t>
+      </w:r>
+      <w:proofErr w:type="gramStart"/>
+      <w:r>
+        <w:rPr>
+          <w:rFonts w:ascii="Helvetica" w:hAnsi="Helvetica" w:cs="Helvetica"/>
+          <w:sz w:val="22"/>
+          <w:szCs w:val="22"/>
+        </w:rPr>
+        <w:t>pg</w:t>
+      </w:r>
+      <w:proofErr w:type="gramEnd"/>
+      <w:r>
+        <w:rPr>
+          <w:rFonts w:ascii="Helvetica" w:hAnsi="Helvetica" w:cs="Helvetica"/>
+          <w:sz w:val="22"/>
+          <w:szCs w:val="22"/>
+        </w:rPr>
+        <w:t>. ???)</w:t>
+      </w:r>
+      <w:r>
+        <w:rPr>
+          <w:rFonts w:ascii="Helvetica" w:hAnsi="Helvetica" w:cs="Helvetica"/>
+          <w:sz w:val="22"/>
+          <w:szCs w:val="22"/>
+        </w:rPr>
+        <w:t xml:space="preserve"> </w:t>
+      </w:r>
+      <w:r>
+        <w:rPr>
+          <w:rFonts w:ascii="Helvetica" w:hAnsi="Helvetica" w:cs="Helvetica"/>
+          <w:sz w:val="22"/>
+          <w:szCs w:val="22"/>
+        </w:rPr>
+        <w:t xml:space="preserve">The </w:t>
+      </w:r>
+      <w:proofErr w:type="gramStart"/>
+      <w:r>
+        <w:rPr>
+          <w:rFonts w:ascii="Helvetica" w:hAnsi="Helvetica" w:cs="Helvetica"/>
+          <w:sz w:val="22"/>
+          <w:szCs w:val="22"/>
+        </w:rPr>
+        <w:t>authors</w:t>
+      </w:r>
+      <w:proofErr w:type="gramEnd"/>
+      <w:r>
+        <w:rPr>
+          <w:rFonts w:ascii="Helvetica" w:hAnsi="Helvetica" w:cs="Helvetica"/>
+          <w:sz w:val="22"/>
+          <w:szCs w:val="22"/>
+        </w:rPr>
+        <w:t xml:space="preserve"> </w:t>
+      </w:r>
+      <w:r>
+        <w:rPr>
+          <w:rFonts w:ascii="Helvetica" w:hAnsi="Helvetica" w:cs="Helvetica"/>
+          <w:sz w:val="22"/>
+          <w:szCs w:val="22"/>
+        </w:rPr>
+        <w:t>propose/</w:t>
+      </w:r>
+      <w:r>
+        <w:rPr>
+          <w:rFonts w:ascii="Helvetica" w:hAnsi="Helvetica" w:cs="Helvetica"/>
+          <w:sz w:val="22"/>
+          <w:szCs w:val="22"/>
+        </w:rPr>
+        <w:t>take an approach that "focused on the metacognitive</w:t>
+      </w:r>
+      <w:r>
+        <w:rPr>
+          <w:rFonts w:ascii="Helvetica" w:hAnsi="Helvetica" w:cs="Helvetica"/>
+          <w:color w:val="92CDDC" w:themeColor="accent5" w:themeTint="99"/>
+          <w:sz w:val="22"/>
+          <w:szCs w:val="22"/>
+        </w:rPr>
+        <w:t xml:space="preserve"> factors that shape attitude certainty" (475). Through their research, which "focused primarily on the way attitude certainty is influenced by people’s encounters with persuasive messages" (p. 475), they "[suggest] that people "form attribution-like inferences about their attitudes" (475) and can become either more or less certain of their attitudes following an encounter with a persuasive message, depending on their perceptions of their response to that message and the situation in which it occurs." (p. 476).</w:t>
+      </w:r>
+      <w:r>
+        <w:rPr>
+          <w:rFonts w:ascii="Helvetica" w:hAnsi="Helvetica" w:cs="Helvetica"/>
+          <w:color w:val="92CDDC" w:themeColor="accent5" w:themeTint="99"/>
+          <w:sz w:val="22"/>
+          <w:szCs w:val="22"/>
+        </w:rPr>
+        <w:t xml:space="preserve"> </w:t>
+      </w:r>
+      <w:r>
+        <w:rPr>
+          <w:rFonts w:ascii="Helvetica" w:hAnsi="Helvetica" w:cs="Helvetica"/>
+          <w:sz w:val="22"/>
+          <w:szCs w:val="22"/>
+        </w:rPr>
+        <w:sym w:font="Wingdings" w:char="F0E0"/>
+      </w:r>
+      <w:r>
+        <w:rPr>
+          <w:rFonts w:ascii="Helvetica" w:hAnsi="Helvetica" w:cs="Helvetica"/>
+          <w:sz w:val="22"/>
+          <w:szCs w:val="22"/>
+        </w:rPr>
+        <w:t xml:space="preserve"> </w:t>
+      </w:r>
+      <w:proofErr w:type="gramStart"/>
+      <w:r>
+        <w:rPr>
+          <w:rFonts w:ascii="Helvetica" w:hAnsi="Helvetica" w:cs="Helvetica"/>
+          <w:sz w:val="22"/>
+          <w:szCs w:val="22"/>
+        </w:rPr>
+        <w:t>reference</w:t>
+      </w:r>
+      <w:proofErr w:type="gramEnd"/>
+      <w:r>
+        <w:rPr>
+          <w:rFonts w:ascii="Helvetica" w:hAnsi="Helvetica" w:cs="Helvetica"/>
+          <w:sz w:val="22"/>
+          <w:szCs w:val="22"/>
+        </w:rPr>
+        <w:t xml:space="preserve"> the “appraisals” terminology??</w:t>
+      </w:r>
+    </w:p>
+    <w:p>
+      <w:pPr>
+        <w:widowControl w:val="0"/>
+        <w:autoSpaceDE w:val="0"/>
+        <w:autoSpaceDN w:val="0"/>
+        <w:adjustRightInd w:val="0"/>
+        <w:spacing w:line="360" w:lineRule="auto"/>
+        <w:rPr>
+          <w:rFonts w:ascii="Helvetica" w:hAnsi="Helvetica" w:cs="Helvetica"/>
+          <w:color w:val="92CDDC" w:themeColor="accent5" w:themeTint="99"/>
+          <w:sz w:val="22"/>
+          <w:szCs w:val="22"/>
+        </w:rPr>
+      </w:pPr>
+    </w:p>
+    <w:p>
+      <w:pPr>
+        <w:widowControl w:val="0"/>
+        <w:autoSpaceDE w:val="0"/>
+        <w:autoSpaceDN w:val="0"/>
+        <w:adjustRightInd w:val="0"/>
+        <w:spacing w:line="360" w:lineRule="auto"/>
+        <w:rPr>
+          <w:rFonts w:ascii="Helvetica" w:hAnsi="Helvetica" w:cs="Helvetica"/>
+          <w:color w:val="92CDDC" w:themeColor="accent5" w:themeTint="99"/>
+          <w:sz w:val="22"/>
+          <w:szCs w:val="22"/>
+        </w:rPr>
+      </w:pPr>
+      <w:r>
+        <w:rPr>
+          <w:rFonts w:ascii="Helvetica" w:hAnsi="Helvetica" w:cs="Helvetica"/>
+          <w:color w:val="92CDDC" w:themeColor="accent5" w:themeTint="99"/>
+          <w:sz w:val="22"/>
+          <w:szCs w:val="22"/>
+        </w:rPr>
+        <w:t>By "focus[</w:t>
+      </w:r>
+      <w:proofErr w:type="spellStart"/>
+      <w:r>
+        <w:rPr>
+          <w:rFonts w:ascii="Helvetica" w:hAnsi="Helvetica" w:cs="Helvetica"/>
+          <w:color w:val="92CDDC" w:themeColor="accent5" w:themeTint="99"/>
+          <w:sz w:val="22"/>
+          <w:szCs w:val="22"/>
+        </w:rPr>
+        <w:t>ing</w:t>
+      </w:r>
+      <w:proofErr w:type="spellEnd"/>
+      <w:r>
+        <w:rPr>
+          <w:rFonts w:ascii="Helvetica" w:hAnsi="Helvetica" w:cs="Helvetica"/>
+          <w:color w:val="92CDDC" w:themeColor="accent5" w:themeTint="99"/>
+          <w:sz w:val="22"/>
+          <w:szCs w:val="22"/>
+        </w:rPr>
+        <w:t>] on two forms of attitude certainty: attitude clarity and attitude correctness." (p. 482), the authors "… have proposed a multifactor model of attitude certainty, suggesting that the general state of attitude certainty … might reflect a number of different certainty- type assessments." (p. 482)</w:t>
+      </w:r>
+    </w:p>
+    <w:p>
+      <w:pPr>
+        <w:widowControl w:val="0"/>
+        <w:autoSpaceDE w:val="0"/>
+        <w:autoSpaceDN w:val="0"/>
+        <w:adjustRightInd w:val="0"/>
+        <w:spacing w:line="360" w:lineRule="auto"/>
+        <w:rPr>
+          <w:rFonts w:ascii="Helvetica" w:hAnsi="Helvetica" w:cs="Helvetica"/>
+          <w:color w:val="92CDDC" w:themeColor="accent5" w:themeTint="99"/>
+          <w:sz w:val="22"/>
+          <w:szCs w:val="22"/>
+        </w:rPr>
+      </w:pPr>
+    </w:p>
+    <w:p>
+      <w:pPr>
+        <w:widowControl w:val="0"/>
+        <w:autoSpaceDE w:val="0"/>
+        <w:autoSpaceDN w:val="0"/>
+        <w:adjustRightInd w:val="0"/>
+        <w:spacing w:line="360" w:lineRule="auto"/>
+        <w:rPr>
+          <w:rFonts w:ascii="Helvetica" w:hAnsi="Helvetica" w:cs="Helvetica"/>
+          <w:color w:val="92CDDC" w:themeColor="accent5" w:themeTint="99"/>
+          <w:sz w:val="22"/>
+          <w:szCs w:val="22"/>
+        </w:rPr>
+      </w:pPr>
+      <w:r>
+        <w:rPr>
+          <w:rFonts w:ascii="Helvetica" w:hAnsi="Helvetica" w:cs="Helvetica"/>
+          <w:color w:val="92CDDC" w:themeColor="accent5" w:themeTint="99"/>
+          <w:sz w:val="22"/>
+          <w:szCs w:val="22"/>
+        </w:rPr>
+        <w:t>"Furthermore, we posit that these effects can occur in the absence of any differences in the structure of people’s attitudes or the underlying content of their cognition" (p. 475)</w:t>
+      </w:r>
+    </w:p>
+    <w:p>
+      <w:pPr>
+        <w:widowControl w:val="0"/>
+        <w:autoSpaceDE w:val="0"/>
+        <w:autoSpaceDN w:val="0"/>
+        <w:adjustRightInd w:val="0"/>
+        <w:spacing w:line="360" w:lineRule="auto"/>
+        <w:rPr>
+          <w:rFonts w:ascii="Helvetica" w:hAnsi="Helvetica" w:cs="Helvetica"/>
+          <w:color w:val="92CDDC" w:themeColor="accent5" w:themeTint="99"/>
+          <w:sz w:val="22"/>
+          <w:szCs w:val="22"/>
+        </w:rPr>
+      </w:pPr>
+    </w:p>
+    <w:p>
+      <w:pPr>
+        <w:widowControl w:val="0"/>
+        <w:autoSpaceDE w:val="0"/>
+        <w:autoSpaceDN w:val="0"/>
+        <w:adjustRightInd w:val="0"/>
+        <w:spacing w:line="360" w:lineRule="auto"/>
+        <w:rPr>
+          <w:rFonts w:ascii="Helvetica" w:hAnsi="Helvetica" w:cs="Helvetica"/>
+          <w:color w:val="92CDDC" w:themeColor="accent5" w:themeTint="99"/>
+          <w:sz w:val="22"/>
+          <w:szCs w:val="22"/>
+        </w:rPr>
+      </w:pPr>
+      <w:r>
+        <w:rPr>
+          <w:rFonts w:ascii="Helvetica" w:hAnsi="Helvetica" w:cs="Helvetica"/>
+          <w:color w:val="92CDDC" w:themeColor="accent5" w:themeTint="99"/>
+          <w:sz w:val="22"/>
+          <w:szCs w:val="22"/>
+        </w:rPr>
+        <w:t>"… That is, regardless of whether people actually were resistant to or persuaded by a message, or whether their resistance or persuasion was correct or impressive in some way, they can become more or less certain of their attitudes when their subjective assessment of their message response leads them to a positive or negative appraisal, respectively." (p. 476)</w:t>
+      </w:r>
+    </w:p>
+    <w:p>
+      <w:pPr>
+        <w:widowControl w:val="0"/>
+        <w:autoSpaceDE w:val="0"/>
+        <w:autoSpaceDN w:val="0"/>
+        <w:adjustRightInd w:val="0"/>
+        <w:spacing w:line="360" w:lineRule="auto"/>
+        <w:rPr>
+          <w:rFonts w:ascii="Helvetica" w:hAnsi="Helvetica" w:cs="Helvetica"/>
+          <w:sz w:val="22"/>
+          <w:szCs w:val="22"/>
+        </w:rPr>
+      </w:pPr>
+    </w:p>
+    <w:p>
+      <w:pPr>
+        <w:widowControl w:val="0"/>
+        <w:autoSpaceDE w:val="0"/>
+        <w:autoSpaceDN w:val="0"/>
+        <w:adjustRightInd w:val="0"/>
+        <w:spacing w:line="360" w:lineRule="auto"/>
+        <w:rPr>
+          <w:rFonts w:ascii="Helvetica" w:hAnsi="Helvetica" w:cs="Helvetica"/>
+          <w:sz w:val="22"/>
+          <w:szCs w:val="22"/>
+        </w:rPr>
+      </w:pPr>
+      <w:r>
+        <w:rPr>
+          <w:rFonts w:ascii="Helvetica" w:hAnsi="Helvetica" w:cs="Helvetica"/>
+          <w:sz w:val="22"/>
+          <w:szCs w:val="22"/>
+        </w:rPr>
+        <w:t xml:space="preserve">However, I changed some of the terminology in order to be more clear, and also chose to focus more on attitude than certainty… kind of made it my own in a way that was </w:t>
+      </w:r>
+      <w:proofErr w:type="gramStart"/>
+      <w:r>
+        <w:rPr>
+          <w:rFonts w:ascii="Helvetica" w:hAnsi="Helvetica" w:cs="Helvetica"/>
+          <w:sz w:val="22"/>
+          <w:szCs w:val="22"/>
+        </w:rPr>
+        <w:t>easier</w:t>
+      </w:r>
+      <w:proofErr w:type="gramEnd"/>
+      <w:r>
+        <w:rPr>
+          <w:rFonts w:ascii="Helvetica" w:hAnsi="Helvetica" w:cs="Helvetica"/>
+          <w:sz w:val="22"/>
+          <w:szCs w:val="22"/>
+        </w:rPr>
+        <w:t xml:space="preserve"> to understand. </w:t>
+      </w:r>
+      <w:proofErr w:type="gramStart"/>
+      <w:r>
+        <w:rPr>
+          <w:rFonts w:ascii="Helvetica" w:hAnsi="Helvetica" w:cs="Helvetica"/>
+          <w:sz w:val="22"/>
+          <w:szCs w:val="22"/>
+        </w:rPr>
+        <w:t>Transition to my choice of attitude, certainty, justification, and how they are defined and justified, and influence likelihood.</w:t>
+      </w:r>
+      <w:proofErr w:type="gramEnd"/>
+    </w:p>
+    <w:p>
+      <w:pPr>
+        <w:widowControl w:val="0"/>
+        <w:autoSpaceDE w:val="0"/>
+        <w:autoSpaceDN w:val="0"/>
+        <w:adjustRightInd w:val="0"/>
+        <w:spacing w:line="360" w:lineRule="auto"/>
+        <w:rPr>
+          <w:rFonts w:ascii="Helvetica" w:hAnsi="Helvetica" w:cs="Helvetica"/>
+          <w:sz w:val="22"/>
+          <w:szCs w:val="22"/>
+        </w:rPr>
+      </w:pPr>
+    </w:p>
+    <w:p>
+      <w:pPr>
+        <w:widowControl w:val="0"/>
+        <w:autoSpaceDE w:val="0"/>
+        <w:autoSpaceDN w:val="0"/>
+        <w:adjustRightInd w:val="0"/>
+        <w:spacing w:line="360" w:lineRule="auto"/>
+        <w:rPr>
+          <w:rFonts w:ascii="Helvetica" w:hAnsi="Helvetica" w:cs="Helvetica"/>
+          <w:b/>
+          <w:sz w:val="22"/>
+          <w:szCs w:val="22"/>
+          <w:u w:val="single"/>
+        </w:rPr>
+      </w:pPr>
+      <w:r>
+        <w:rPr>
+          <w:rFonts w:ascii="Helvetica" w:hAnsi="Helvetica" w:cs="Helvetica"/>
+          <w:b/>
+          <w:sz w:val="22"/>
+          <w:szCs w:val="22"/>
+          <w:u w:val="single"/>
+        </w:rPr>
+        <w:t>Attitude</w:t>
+      </w:r>
+    </w:p>
+    <w:p>
+      <w:pPr>
+        <w:widowControl w:val="0"/>
+        <w:autoSpaceDE w:val="0"/>
+        <w:autoSpaceDN w:val="0"/>
+        <w:adjustRightInd w:val="0"/>
+        <w:spacing w:line="360" w:lineRule="auto"/>
+        <w:rPr>
+          <w:rFonts w:ascii="Helvetica" w:hAnsi="Helvetica" w:cs="Helvetica"/>
+          <w:sz w:val="22"/>
+          <w:szCs w:val="22"/>
+        </w:rPr>
+      </w:pPr>
+    </w:p>
+    <w:p>
+      <w:pPr>
+        <w:widowControl w:val="0"/>
+        <w:autoSpaceDE w:val="0"/>
+        <w:autoSpaceDN w:val="0"/>
+        <w:adjustRightInd w:val="0"/>
+        <w:spacing w:line="360" w:lineRule="auto"/>
+        <w:rPr>
+          <w:rFonts w:ascii="Helvetica" w:hAnsi="Helvetica" w:cs="Helvetica"/>
+          <w:sz w:val="22"/>
+          <w:szCs w:val="22"/>
+        </w:rPr>
+      </w:pPr>
+      <w:proofErr w:type="spellStart"/>
+      <w:r>
+        <w:rPr>
+          <w:rFonts w:ascii="Helvetica" w:hAnsi="Helvetica" w:cs="Helvetica"/>
+          <w:sz w:val="22"/>
+          <w:szCs w:val="22"/>
+        </w:rPr>
+        <w:t>Tormala</w:t>
+      </w:r>
+      <w:proofErr w:type="spellEnd"/>
+      <w:r>
+        <w:rPr>
+          <w:rFonts w:ascii="Helvetica" w:hAnsi="Helvetica" w:cs="Helvetica"/>
+          <w:sz w:val="22"/>
+          <w:szCs w:val="22"/>
+        </w:rPr>
+        <w:t xml:space="preserve"> and Rucker define attitude certainty as “</w:t>
+      </w:r>
+      <w:r>
+        <w:rPr>
+          <w:rFonts w:ascii="Helvetica" w:hAnsi="Helvetica" w:cs="Helvetica"/>
+          <w:sz w:val="22"/>
+          <w:szCs w:val="22"/>
+        </w:rPr>
+        <w:t>the sense of conviction one has about one’s attitude, or the extent to which one feels confident or sure about one’s attitude.” (p</w:t>
+      </w:r>
+      <w:proofErr w:type="gramStart"/>
+      <w:r>
+        <w:rPr>
+          <w:rFonts w:ascii="Helvetica" w:hAnsi="Helvetica" w:cs="Helvetica"/>
+          <w:sz w:val="22"/>
+          <w:szCs w:val="22"/>
+        </w:rPr>
+        <w:t>. ?</w:t>
+      </w:r>
+      <w:proofErr w:type="gramEnd"/>
+      <w:r>
+        <w:rPr>
+          <w:rFonts w:ascii="Helvetica" w:hAnsi="Helvetica" w:cs="Helvetica"/>
+          <w:sz w:val="22"/>
+          <w:szCs w:val="22"/>
+        </w:rPr>
+        <w:t>??, 2007)</w:t>
+      </w:r>
+    </w:p>
+    <w:p>
+      <w:pPr>
+        <w:widowControl w:val="0"/>
+        <w:autoSpaceDE w:val="0"/>
+        <w:autoSpaceDN w:val="0"/>
+        <w:adjustRightInd w:val="0"/>
+        <w:spacing w:line="360" w:lineRule="auto"/>
+        <w:rPr>
+          <w:rFonts w:ascii="Helvetica" w:hAnsi="Helvetica" w:cs="Helvetica"/>
+          <w:sz w:val="22"/>
+          <w:szCs w:val="22"/>
+        </w:rPr>
+      </w:pPr>
+    </w:p>
+    <w:p>
+      <w:pPr>
+        <w:widowControl w:val="0"/>
+        <w:autoSpaceDE w:val="0"/>
+        <w:autoSpaceDN w:val="0"/>
+        <w:adjustRightInd w:val="0"/>
+        <w:spacing w:line="360" w:lineRule="auto"/>
+        <w:rPr>
+          <w:rFonts w:ascii="Helvetica" w:hAnsi="Helvetica" w:cs="Helvetica"/>
+          <w:sz w:val="22"/>
+          <w:szCs w:val="22"/>
+        </w:rPr>
+      </w:pPr>
+      <w:r>
+        <w:rPr>
+          <w:rFonts w:ascii="Helvetica" w:hAnsi="Helvetica" w:cs="Helvetica"/>
+          <w:sz w:val="22"/>
+          <w:szCs w:val="22"/>
+        </w:rPr>
+        <w:t>Terms:</w:t>
+      </w:r>
+    </w:p>
+    <w:p>
+      <w:pPr>
+        <w:widowControl w:val="0"/>
+        <w:autoSpaceDE w:val="0"/>
+        <w:autoSpaceDN w:val="0"/>
+        <w:adjustRightInd w:val="0"/>
+        <w:spacing w:line="360" w:lineRule="auto"/>
+        <w:rPr>
+          <w:rFonts w:ascii="Helvetica" w:hAnsi="Helvetica" w:cs="Helvetica"/>
+          <w:sz w:val="22"/>
+          <w:szCs w:val="22"/>
+        </w:rPr>
+      </w:pPr>
+      <w:proofErr w:type="spellStart"/>
+      <w:r>
+        <w:rPr>
+          <w:rFonts w:ascii="Helvetica" w:hAnsi="Helvetica" w:cs="Helvetica"/>
+          <w:sz w:val="22"/>
+          <w:szCs w:val="22"/>
+        </w:rPr>
+        <w:t>Petrocelli</w:t>
+      </w:r>
+      <w:proofErr w:type="spellEnd"/>
+      <w:r>
+        <w:rPr>
+          <w:rFonts w:ascii="Helvetica" w:hAnsi="Helvetica" w:cs="Helvetica"/>
+          <w:sz w:val="22"/>
+          <w:szCs w:val="22"/>
+        </w:rPr>
+        <w:t xml:space="preserve"> et al. (2007)… determined/reasoned/found through (analysis of surveys or something?) "… [</w:t>
+      </w:r>
+      <w:proofErr w:type="gramStart"/>
+      <w:r>
+        <w:rPr>
+          <w:rFonts w:ascii="Helvetica" w:hAnsi="Helvetica" w:cs="Helvetica"/>
+          <w:sz w:val="22"/>
+          <w:szCs w:val="22"/>
+        </w:rPr>
+        <w:t>attitude</w:t>
+      </w:r>
+      <w:proofErr w:type="gramEnd"/>
+      <w:r>
+        <w:rPr>
+          <w:rFonts w:ascii="Helvetica" w:hAnsi="Helvetica" w:cs="Helvetica"/>
+          <w:sz w:val="22"/>
+          <w:szCs w:val="22"/>
+        </w:rPr>
+        <w:t>] clarity and [attitude] correctness could be measured separately, and each appeared to explain unique variance in global feelings of attitude certainty." (</w:t>
+      </w:r>
+      <w:proofErr w:type="spellStart"/>
+      <w:r>
+        <w:rPr>
+          <w:rFonts w:ascii="Helvetica" w:hAnsi="Helvetica" w:cs="Helvetica"/>
+          <w:sz w:val="22"/>
+          <w:szCs w:val="22"/>
+        </w:rPr>
+        <w:t>Petrocelli</w:t>
+      </w:r>
+      <w:proofErr w:type="spellEnd"/>
+      <w:r>
+        <w:rPr>
+          <w:rFonts w:ascii="Helvetica" w:hAnsi="Helvetica" w:cs="Helvetica"/>
+          <w:sz w:val="22"/>
+          <w:szCs w:val="22"/>
+        </w:rPr>
+        <w:t xml:space="preserve"> et al. 2007, p. 482)</w:t>
+      </w:r>
+    </w:p>
+    <w:p>
+      <w:pPr>
+        <w:widowControl w:val="0"/>
+        <w:autoSpaceDE w:val="0"/>
+        <w:autoSpaceDN w:val="0"/>
+        <w:adjustRightInd w:val="0"/>
+        <w:spacing w:line="360" w:lineRule="auto"/>
+        <w:rPr>
+          <w:rFonts w:ascii="Helvetica" w:hAnsi="Helvetica" w:cs="Helvetica"/>
+          <w:sz w:val="22"/>
+          <w:szCs w:val="22"/>
+        </w:rPr>
+      </w:pPr>
+    </w:p>
+    <w:p>
+      <w:pPr>
+        <w:widowControl w:val="0"/>
+        <w:autoSpaceDE w:val="0"/>
+        <w:autoSpaceDN w:val="0"/>
+        <w:adjustRightInd w:val="0"/>
+        <w:spacing w:line="360" w:lineRule="auto"/>
+        <w:rPr>
+          <w:rFonts w:ascii="Helvetica" w:hAnsi="Helvetica" w:cs="Helvetica"/>
+          <w:sz w:val="22"/>
+          <w:szCs w:val="22"/>
+        </w:rPr>
+      </w:pPr>
+      <w:proofErr w:type="spellStart"/>
+      <w:r>
+        <w:rPr>
+          <w:rFonts w:ascii="Helvetica" w:hAnsi="Helvetica" w:cs="Helvetica"/>
+          <w:sz w:val="22"/>
+          <w:szCs w:val="22"/>
+        </w:rPr>
+        <w:t>Petrocelli</w:t>
+      </w:r>
+      <w:proofErr w:type="spellEnd"/>
+      <w:r>
+        <w:rPr>
+          <w:rFonts w:ascii="Helvetica" w:hAnsi="Helvetica" w:cs="Helvetica"/>
+          <w:sz w:val="22"/>
+          <w:szCs w:val="22"/>
+        </w:rPr>
+        <w:t xml:space="preserve"> et al. (p. 483)</w:t>
+      </w:r>
+    </w:p>
+    <w:p>
+      <w:pPr>
+        <w:widowControl w:val="0"/>
+        <w:autoSpaceDE w:val="0"/>
+        <w:autoSpaceDN w:val="0"/>
+        <w:adjustRightInd w:val="0"/>
+        <w:spacing w:line="360" w:lineRule="auto"/>
+        <w:rPr>
+          <w:rFonts w:ascii="Helvetica" w:hAnsi="Helvetica" w:cs="Helvetica"/>
+          <w:sz w:val="22"/>
+          <w:szCs w:val="22"/>
+        </w:rPr>
+      </w:pPr>
+      <w:r>
+        <w:rPr>
+          <w:rFonts w:ascii="Helvetica" w:hAnsi="Helvetica" w:cs="Helvetica"/>
+          <w:sz w:val="22"/>
+          <w:szCs w:val="22"/>
+        </w:rPr>
+        <w:t>Increased clarity: "repeatedly expressing the same attitude should facilitate the subjective sense that one knows what one’s attitude on a topic is"</w:t>
+      </w:r>
+    </w:p>
+    <w:p>
+      <w:pPr>
+        <w:widowControl w:val="0"/>
+        <w:autoSpaceDE w:val="0"/>
+        <w:autoSpaceDN w:val="0"/>
+        <w:adjustRightInd w:val="0"/>
+        <w:spacing w:line="360" w:lineRule="auto"/>
+        <w:rPr>
+          <w:rFonts w:ascii="Helvetica" w:hAnsi="Helvetica" w:cs="Helvetica"/>
+          <w:sz w:val="22"/>
+          <w:szCs w:val="22"/>
+        </w:rPr>
+      </w:pPr>
+      <w:r>
+        <w:rPr>
+          <w:rFonts w:ascii="Helvetica" w:hAnsi="Helvetica" w:cs="Helvetica"/>
+          <w:sz w:val="22"/>
+          <w:szCs w:val="22"/>
+        </w:rPr>
+        <w:t>No change to correctness: "without making that attitude seem any more correct or valid."</w:t>
+      </w:r>
+    </w:p>
+    <w:p>
+      <w:pPr>
+        <w:widowControl w:val="0"/>
+        <w:autoSpaceDE w:val="0"/>
+        <w:autoSpaceDN w:val="0"/>
+        <w:adjustRightInd w:val="0"/>
+        <w:spacing w:line="360" w:lineRule="auto"/>
+        <w:rPr>
+          <w:rFonts w:ascii="Helvetica" w:hAnsi="Helvetica" w:cs="Helvetica"/>
+          <w:sz w:val="22"/>
+          <w:szCs w:val="22"/>
+        </w:rPr>
+      </w:pPr>
+    </w:p>
+    <w:p>
+      <w:pPr>
+        <w:widowControl w:val="0"/>
+        <w:autoSpaceDE w:val="0"/>
+        <w:autoSpaceDN w:val="0"/>
+        <w:adjustRightInd w:val="0"/>
+        <w:spacing w:line="360" w:lineRule="auto"/>
+        <w:rPr>
+          <w:rFonts w:ascii="Helvetica" w:hAnsi="Helvetica" w:cs="Helvetica"/>
+          <w:sz w:val="22"/>
+          <w:szCs w:val="22"/>
+        </w:rPr>
+      </w:pPr>
+      <w:r>
+        <w:rPr>
+          <w:rFonts w:ascii="Helvetica" w:hAnsi="Helvetica" w:cs="Helvetica"/>
+          <w:sz w:val="22"/>
+          <w:szCs w:val="22"/>
+        </w:rPr>
+        <w:t>Increased correctness: "believing that other individuals share one’s attitude should bolster one’s sense that that attitude is valid or justified"</w:t>
+      </w:r>
+    </w:p>
+    <w:p>
+      <w:pPr>
+        <w:widowControl w:val="0"/>
+        <w:autoSpaceDE w:val="0"/>
+        <w:autoSpaceDN w:val="0"/>
+        <w:adjustRightInd w:val="0"/>
+        <w:spacing w:line="360" w:lineRule="auto"/>
+        <w:rPr>
+          <w:rFonts w:ascii="Helvetica" w:hAnsi="Helvetica" w:cs="Helvetica"/>
+          <w:sz w:val="22"/>
+          <w:szCs w:val="22"/>
+        </w:rPr>
+      </w:pPr>
+      <w:r>
+        <w:rPr>
+          <w:rFonts w:ascii="Helvetica" w:hAnsi="Helvetica" w:cs="Helvetica"/>
+          <w:sz w:val="22"/>
+          <w:szCs w:val="22"/>
+        </w:rPr>
+        <w:t>No change to clarity: "without making it seem any more one’s own."</w:t>
+      </w:r>
+    </w:p>
+    <w:p>
+      <w:pPr>
+        <w:widowControl w:val="0"/>
+        <w:autoSpaceDE w:val="0"/>
+        <w:autoSpaceDN w:val="0"/>
+        <w:adjustRightInd w:val="0"/>
+        <w:spacing w:line="360" w:lineRule="auto"/>
+        <w:rPr>
+          <w:rFonts w:ascii="Helvetica" w:hAnsi="Helvetica" w:cs="Helvetica"/>
+          <w:sz w:val="22"/>
+          <w:szCs w:val="22"/>
+        </w:rPr>
+      </w:pPr>
+    </w:p>
+    <w:p>
+      <w:pPr>
+        <w:widowControl w:val="0"/>
+        <w:autoSpaceDE w:val="0"/>
+        <w:autoSpaceDN w:val="0"/>
+        <w:adjustRightInd w:val="0"/>
+        <w:spacing w:line="360" w:lineRule="auto"/>
+        <w:rPr>
+          <w:rFonts w:ascii="Helvetica" w:hAnsi="Helvetica" w:cs="Helvetica"/>
+          <w:sz w:val="22"/>
+          <w:szCs w:val="22"/>
+        </w:rPr>
+      </w:pPr>
+    </w:p>
+    <w:p>
+      <w:pPr>
+        <w:widowControl w:val="0"/>
+        <w:autoSpaceDE w:val="0"/>
+        <w:autoSpaceDN w:val="0"/>
+        <w:adjustRightInd w:val="0"/>
+        <w:spacing w:line="360" w:lineRule="auto"/>
+        <w:rPr>
+          <w:rFonts w:ascii="Helvetica" w:hAnsi="Helvetica" w:cs="Helvetica"/>
+          <w:b/>
+          <w:sz w:val="22"/>
+          <w:szCs w:val="22"/>
+          <w:u w:val="single"/>
+        </w:rPr>
+      </w:pPr>
+      <w:r>
+        <w:rPr>
+          <w:rFonts w:ascii="Helvetica" w:hAnsi="Helvetica" w:cs="Helvetica"/>
+          <w:b/>
+          <w:sz w:val="22"/>
+          <w:szCs w:val="22"/>
+          <w:u w:val="single"/>
+        </w:rPr>
+        <w:t xml:space="preserve">Certainty (actually what is talked about by </w:t>
+      </w:r>
+      <w:proofErr w:type="spellStart"/>
+      <w:r>
+        <w:rPr>
+          <w:rFonts w:ascii="Helvetica" w:hAnsi="Helvetica" w:cs="Helvetica"/>
+          <w:b/>
+          <w:sz w:val="22"/>
+          <w:szCs w:val="22"/>
+          <w:u w:val="single"/>
+        </w:rPr>
+        <w:t>tormala</w:t>
+      </w:r>
+      <w:proofErr w:type="spellEnd"/>
+      <w:r>
+        <w:rPr>
+          <w:rFonts w:ascii="Helvetica" w:hAnsi="Helvetica" w:cs="Helvetica"/>
+          <w:b/>
+          <w:sz w:val="22"/>
+          <w:szCs w:val="22"/>
+          <w:u w:val="single"/>
+        </w:rPr>
+        <w:t>/</w:t>
+      </w:r>
+      <w:proofErr w:type="spellStart"/>
+      <w:r>
+        <w:rPr>
+          <w:rFonts w:ascii="Helvetica" w:hAnsi="Helvetica" w:cs="Helvetica"/>
+          <w:b/>
+          <w:sz w:val="22"/>
+          <w:szCs w:val="22"/>
+          <w:u w:val="single"/>
+        </w:rPr>
+        <w:t>rucker</w:t>
+      </w:r>
+      <w:proofErr w:type="spellEnd"/>
+      <w:r>
+        <w:rPr>
+          <w:rFonts w:ascii="Helvetica" w:hAnsi="Helvetica" w:cs="Helvetica"/>
+          <w:b/>
+          <w:sz w:val="22"/>
+          <w:szCs w:val="22"/>
+          <w:u w:val="single"/>
+        </w:rPr>
+        <w:t>)</w:t>
+      </w:r>
+    </w:p>
+    <w:p>
+      <w:pPr>
+        <w:widowControl w:val="0"/>
+        <w:autoSpaceDE w:val="0"/>
+        <w:autoSpaceDN w:val="0"/>
+        <w:adjustRightInd w:val="0"/>
+        <w:spacing w:line="360" w:lineRule="auto"/>
+        <w:rPr>
+          <w:rFonts w:ascii="Helvetica" w:hAnsi="Helvetica" w:cs="Helvetica"/>
+          <w:sz w:val="22"/>
+          <w:szCs w:val="22"/>
+        </w:rPr>
+      </w:pPr>
+    </w:p>
+    <w:p>
+      <w:pPr>
+        <w:widowControl w:val="0"/>
+        <w:autoSpaceDE w:val="0"/>
+        <w:autoSpaceDN w:val="0"/>
+        <w:adjustRightInd w:val="0"/>
+        <w:spacing w:line="360" w:lineRule="auto"/>
+        <w:rPr>
+          <w:rFonts w:ascii="Helvetica" w:hAnsi="Helvetica" w:cs="Helvetica"/>
+          <w:sz w:val="22"/>
+          <w:szCs w:val="22"/>
+        </w:rPr>
+      </w:pPr>
+      <w:r>
+        <w:rPr>
+          <w:rFonts w:ascii="Helvetica" w:hAnsi="Helvetica" w:cs="Helvetica"/>
+          <w:sz w:val="22"/>
+          <w:szCs w:val="22"/>
+        </w:rPr>
+        <w:t xml:space="preserve">[One reason that?] </w:t>
+      </w:r>
+      <w:proofErr w:type="gramStart"/>
+      <w:r>
+        <w:rPr>
+          <w:rFonts w:ascii="Helvetica" w:hAnsi="Helvetica" w:cs="Helvetica"/>
+          <w:sz w:val="22"/>
+          <w:szCs w:val="22"/>
+        </w:rPr>
+        <w:t>attitude</w:t>
+      </w:r>
+      <w:proofErr w:type="gramEnd"/>
+      <w:r>
+        <w:rPr>
+          <w:rFonts w:ascii="Helvetica" w:hAnsi="Helvetica" w:cs="Helvetica"/>
+          <w:sz w:val="22"/>
+          <w:szCs w:val="22"/>
+        </w:rPr>
+        <w:t xml:space="preserve"> certainty is/has been of interest in research/scientific/scholarly literature in part because (one of) the most notable consequence(s) of attitude certainty is attitude-behavior correspondence...since/and/as "it is well established that high certainty attitudes are more predictive of behavior than low certainty attitudes (…)." (p. 487), (and?) "</w:t>
+      </w:r>
+      <w:proofErr w:type="gramStart"/>
+      <w:r>
+        <w:rPr>
+          <w:rFonts w:ascii="Helvetica" w:hAnsi="Helvetica" w:cs="Helvetica"/>
+          <w:sz w:val="22"/>
+          <w:szCs w:val="22"/>
+        </w:rPr>
+        <w:t>as</w:t>
+      </w:r>
+      <w:proofErr w:type="gramEnd"/>
+      <w:r>
+        <w:rPr>
+          <w:rFonts w:ascii="Helvetica" w:hAnsi="Helvetica" w:cs="Helvetica"/>
+          <w:sz w:val="22"/>
+          <w:szCs w:val="22"/>
+        </w:rPr>
+        <w:t xml:space="preserve"> attitude certainty increases, attitudes become increasingly likely to guide behavior (...). " (p. 473)</w:t>
+      </w:r>
+    </w:p>
+    <w:p>
+      <w:pPr>
+        <w:widowControl w:val="0"/>
+        <w:autoSpaceDE w:val="0"/>
+        <w:autoSpaceDN w:val="0"/>
+        <w:adjustRightInd w:val="0"/>
+        <w:spacing w:line="360" w:lineRule="auto"/>
+        <w:rPr>
+          <w:rFonts w:ascii="Helvetica" w:hAnsi="Helvetica" w:cs="Helvetica"/>
+          <w:sz w:val="22"/>
+          <w:szCs w:val="22"/>
+        </w:rPr>
+      </w:pPr>
+    </w:p>
+    <w:p>
+      <w:pPr>
+        <w:widowControl w:val="0"/>
+        <w:autoSpaceDE w:val="0"/>
+        <w:autoSpaceDN w:val="0"/>
+        <w:adjustRightInd w:val="0"/>
+        <w:spacing w:line="360" w:lineRule="auto"/>
+        <w:rPr>
+          <w:rFonts w:ascii="Helvetica" w:hAnsi="Helvetica" w:cs="Helvetica"/>
+          <w:sz w:val="22"/>
+          <w:szCs w:val="22"/>
+        </w:rPr>
+      </w:pPr>
+    </w:p>
+    <w:p>
+      <w:pPr>
+        <w:widowControl w:val="0"/>
+        <w:autoSpaceDE w:val="0"/>
+        <w:autoSpaceDN w:val="0"/>
+        <w:adjustRightInd w:val="0"/>
+        <w:spacing w:line="360" w:lineRule="auto"/>
+        <w:rPr>
+          <w:rFonts w:ascii="Helvetica" w:hAnsi="Helvetica" w:cs="Helvetica"/>
+          <w:sz w:val="22"/>
+          <w:szCs w:val="22"/>
+        </w:rPr>
+      </w:pPr>
+      <w:r>
+        <w:rPr>
+          <w:rFonts w:ascii="Helvetica" w:hAnsi="Helvetica" w:cs="Helvetica"/>
+          <w:sz w:val="22"/>
+          <w:szCs w:val="22"/>
+        </w:rPr>
+        <w:t>Furthermore/Additional [important] consequences of attitude certainty include…</w:t>
+      </w:r>
+    </w:p>
+    <w:p>
+      <w:pPr>
+        <w:widowControl w:val="0"/>
+        <w:autoSpaceDE w:val="0"/>
+        <w:autoSpaceDN w:val="0"/>
+        <w:adjustRightInd w:val="0"/>
+        <w:spacing w:line="360" w:lineRule="auto"/>
+        <w:rPr>
+          <w:rFonts w:ascii="Helvetica" w:hAnsi="Helvetica" w:cs="Helvetica"/>
+          <w:sz w:val="22"/>
+          <w:szCs w:val="22"/>
+        </w:rPr>
+      </w:pPr>
+    </w:p>
+    <w:p>
+      <w:pPr>
+        <w:widowControl w:val="0"/>
+        <w:autoSpaceDE w:val="0"/>
+        <w:autoSpaceDN w:val="0"/>
+        <w:adjustRightInd w:val="0"/>
+        <w:spacing w:line="360" w:lineRule="auto"/>
+        <w:rPr>
+          <w:rFonts w:ascii="Helvetica" w:hAnsi="Helvetica" w:cs="Helvetica"/>
+          <w:sz w:val="22"/>
+          <w:szCs w:val="22"/>
+        </w:rPr>
+      </w:pPr>
+      <w:r>
+        <w:rPr>
+          <w:rFonts w:ascii="Helvetica" w:hAnsi="Helvetica" w:cs="Helvetica"/>
+          <w:sz w:val="22"/>
+          <w:szCs w:val="22"/>
+        </w:rPr>
+        <w:t xml:space="preserve">Additionally/furthermore, "attitude certainty [also?] </w:t>
+      </w:r>
+      <w:proofErr w:type="gramStart"/>
+      <w:r>
+        <w:rPr>
+          <w:rFonts w:ascii="Helvetica" w:hAnsi="Helvetica" w:cs="Helvetica"/>
+          <w:sz w:val="22"/>
+          <w:szCs w:val="22"/>
+        </w:rPr>
+        <w:t>has</w:t>
+      </w:r>
+      <w:proofErr w:type="gramEnd"/>
+      <w:r>
+        <w:rPr>
+          <w:rFonts w:ascii="Helvetica" w:hAnsi="Helvetica" w:cs="Helvetica"/>
+          <w:sz w:val="22"/>
+          <w:szCs w:val="22"/>
+        </w:rPr>
+        <w:t xml:space="preserve"> important implications for the durability and impact of an attitude.", (p. 473) including "an attitude’s tendency to resist persuasive attack, an attitude’s general persistence or stability over time, and people’s motivation to proc</w:t>
+      </w:r>
+      <w:r>
+        <w:rPr>
+          <w:rFonts w:ascii="Helvetica" w:hAnsi="Helvetica" w:cs="Helvetica"/>
+          <w:sz w:val="22"/>
+          <w:szCs w:val="22"/>
+        </w:rPr>
+        <w:t>ess new information.  (p. 473)"</w:t>
+      </w:r>
+    </w:p>
+    <w:p>
+      <w:pPr>
+        <w:widowControl w:val="0"/>
+        <w:autoSpaceDE w:val="0"/>
+        <w:autoSpaceDN w:val="0"/>
+        <w:adjustRightInd w:val="0"/>
+        <w:spacing w:line="360" w:lineRule="auto"/>
+        <w:rPr>
+          <w:rFonts w:ascii="Helvetica" w:hAnsi="Helvetica" w:cs="Helvetica"/>
+          <w:sz w:val="22"/>
+          <w:szCs w:val="22"/>
+        </w:rPr>
+      </w:pPr>
+    </w:p>
+    <w:p>
+      <w:pPr>
+        <w:widowControl w:val="0"/>
+        <w:autoSpaceDE w:val="0"/>
+        <w:autoSpaceDN w:val="0"/>
+        <w:adjustRightInd w:val="0"/>
+        <w:spacing w:line="360" w:lineRule="auto"/>
+        <w:rPr>
+          <w:rFonts w:ascii="Helvetica" w:hAnsi="Helvetica" w:cs="Helvetica"/>
+          <w:sz w:val="22"/>
+          <w:szCs w:val="22"/>
+        </w:rPr>
+      </w:pPr>
+      <w:r>
+        <w:rPr>
+          <w:rFonts w:ascii="Helvetica" w:hAnsi="Helvetica" w:cs="Helvetica"/>
+          <w:sz w:val="22"/>
+          <w:szCs w:val="22"/>
+        </w:rPr>
+        <w:t>"Attitude certainty is considered to be a dimension of attitude strength" (p. 469) and in general, "strong attitudes are more likely to guide behavior, more likely to resist influence attempts, and more likely to persist across time" (p. 470)</w:t>
+      </w:r>
+    </w:p>
+    <w:p>
+      <w:pPr>
+        <w:widowControl w:val="0"/>
+        <w:autoSpaceDE w:val="0"/>
+        <w:autoSpaceDN w:val="0"/>
+        <w:adjustRightInd w:val="0"/>
+        <w:spacing w:line="360" w:lineRule="auto"/>
+        <w:rPr>
+          <w:rFonts w:ascii="Helvetica" w:hAnsi="Helvetica" w:cs="Helvetica"/>
+          <w:sz w:val="22"/>
+          <w:szCs w:val="22"/>
+        </w:rPr>
+      </w:pPr>
+    </w:p>
+    <w:p>
+      <w:pPr>
+        <w:widowControl w:val="0"/>
+        <w:autoSpaceDE w:val="0"/>
+        <w:autoSpaceDN w:val="0"/>
+        <w:adjustRightInd w:val="0"/>
+        <w:spacing w:line="360" w:lineRule="auto"/>
+        <w:rPr>
+          <w:rFonts w:ascii="Helvetica" w:hAnsi="Helvetica" w:cs="Helvetica"/>
+          <w:b/>
+          <w:sz w:val="22"/>
+          <w:szCs w:val="22"/>
+          <w:u w:val="single"/>
+        </w:rPr>
+      </w:pPr>
+      <w:r>
+        <w:rPr>
+          <w:rFonts w:ascii="Helvetica" w:hAnsi="Helvetica" w:cs="Helvetica"/>
+          <w:b/>
+          <w:sz w:val="22"/>
+          <w:szCs w:val="22"/>
+          <w:u w:val="single"/>
+        </w:rPr>
+        <w:t>Rationale for effects of behaviors in model:</w:t>
+      </w:r>
+    </w:p>
+    <w:p>
+      <w:pPr>
+        <w:widowControl w:val="0"/>
+        <w:autoSpaceDE w:val="0"/>
+        <w:autoSpaceDN w:val="0"/>
+        <w:adjustRightInd w:val="0"/>
+        <w:spacing w:line="360" w:lineRule="auto"/>
+        <w:rPr>
+          <w:rFonts w:ascii="Helvetica" w:hAnsi="Helvetica" w:cs="Helvetica"/>
+          <w:sz w:val="22"/>
+          <w:szCs w:val="22"/>
+        </w:rPr>
+      </w:pPr>
+    </w:p>
+    <w:p>
+      <w:pPr>
+        <w:widowControl w:val="0"/>
+        <w:autoSpaceDE w:val="0"/>
+        <w:autoSpaceDN w:val="0"/>
+        <w:adjustRightInd w:val="0"/>
+        <w:spacing w:line="360" w:lineRule="auto"/>
+        <w:rPr>
+          <w:rFonts w:ascii="Helvetica" w:hAnsi="Helvetica" w:cs="Helvetica"/>
+          <w:b/>
+          <w:color w:val="4BACC6" w:themeColor="accent5"/>
+          <w:sz w:val="22"/>
+          <w:szCs w:val="22"/>
+          <w:u w:val="single"/>
+        </w:rPr>
+      </w:pPr>
+      <w:r>
+        <w:rPr>
+          <w:rFonts w:ascii="Helvetica" w:hAnsi="Helvetica" w:cs="Helvetica"/>
+          <w:b/>
+          <w:color w:val="4BACC6" w:themeColor="accent5"/>
+          <w:sz w:val="22"/>
+          <w:szCs w:val="22"/>
+          <w:u w:val="single"/>
+        </w:rPr>
+        <w:t xml:space="preserve">Actions involved in </w:t>
+      </w:r>
+      <w:r>
+        <w:rPr>
+          <w:rFonts w:ascii="Helvetica" w:hAnsi="Helvetica" w:cs="Helvetica"/>
+          <w:b/>
+          <w:color w:val="4BACC6" w:themeColor="accent5"/>
+          <w:sz w:val="22"/>
+          <w:szCs w:val="22"/>
+          <w:u w:val="single"/>
+        </w:rPr>
+        <w:t>Talking</w:t>
+      </w:r>
+      <w:r>
+        <w:rPr>
+          <w:rFonts w:ascii="Helvetica" w:hAnsi="Helvetica" w:cs="Helvetica"/>
+          <w:b/>
+          <w:color w:val="4BACC6" w:themeColor="accent5"/>
+          <w:sz w:val="22"/>
+          <w:szCs w:val="22"/>
+          <w:u w:val="single"/>
+        </w:rPr>
+        <w:t xml:space="preserve"> to others:</w:t>
+      </w:r>
+    </w:p>
+    <w:p>
+      <w:pPr>
+        <w:widowControl w:val="0"/>
+        <w:autoSpaceDE w:val="0"/>
+        <w:autoSpaceDN w:val="0"/>
+        <w:adjustRightInd w:val="0"/>
+        <w:spacing w:line="360" w:lineRule="auto"/>
+        <w:rPr>
+          <w:rFonts w:ascii="Helvetica" w:hAnsi="Helvetica" w:cs="Helvetica"/>
+          <w:sz w:val="22"/>
+          <w:szCs w:val="22"/>
+        </w:rPr>
+      </w:pPr>
+    </w:p>
+    <w:p>
+      <w:pPr>
+        <w:widowControl w:val="0"/>
+        <w:autoSpaceDE w:val="0"/>
+        <w:autoSpaceDN w:val="0"/>
+        <w:adjustRightInd w:val="0"/>
+        <w:spacing w:line="360" w:lineRule="auto"/>
+        <w:rPr>
+          <w:rFonts w:ascii="Helvetica" w:hAnsi="Helvetica" w:cs="Helvetica"/>
+          <w:b/>
+          <w:sz w:val="22"/>
+          <w:szCs w:val="22"/>
+          <w:u w:val="single"/>
+        </w:rPr>
+      </w:pPr>
+      <w:r>
+        <w:rPr>
+          <w:rFonts w:ascii="Helvetica" w:hAnsi="Helvetica" w:cs="Helvetica"/>
+          <w:b/>
+          <w:sz w:val="22"/>
+          <w:szCs w:val="22"/>
+          <w:u w:val="single"/>
+        </w:rPr>
+        <w:t xml:space="preserve">Repeating self </w:t>
+      </w:r>
+      <w:r>
+        <w:rPr>
+          <w:rFonts w:ascii="Helvetica" w:hAnsi="Helvetica" w:cs="Helvetica"/>
+          <w:b/>
+          <w:sz w:val="22"/>
+          <w:szCs w:val="22"/>
+          <w:u w:val="single"/>
+        </w:rPr>
+        <w:sym w:font="Wingdings" w:char="F0E0"/>
+      </w:r>
+      <w:r>
+        <w:rPr>
+          <w:rFonts w:ascii="Helvetica" w:hAnsi="Helvetica" w:cs="Helvetica"/>
+          <w:b/>
+          <w:sz w:val="22"/>
+          <w:szCs w:val="22"/>
+          <w:u w:val="single"/>
+        </w:rPr>
+        <w:t xml:space="preserve"> </w:t>
+      </w:r>
+      <w:proofErr w:type="gramStart"/>
+      <w:r>
+        <w:rPr>
+          <w:rFonts w:ascii="Helvetica" w:hAnsi="Helvetica" w:cs="Helvetica"/>
+          <w:b/>
+          <w:sz w:val="22"/>
+          <w:szCs w:val="22"/>
+          <w:u w:val="single"/>
+        </w:rPr>
+        <w:t>Increased</w:t>
+      </w:r>
+      <w:proofErr w:type="gramEnd"/>
+      <w:r>
+        <w:rPr>
+          <w:rFonts w:ascii="Helvetica" w:hAnsi="Helvetica" w:cs="Helvetica"/>
+          <w:b/>
+          <w:sz w:val="22"/>
+          <w:szCs w:val="22"/>
+          <w:u w:val="single"/>
+        </w:rPr>
+        <w:t xml:space="preserve"> certainty</w:t>
+      </w:r>
+    </w:p>
+    <w:p>
+      <w:pPr>
+        <w:widowControl w:val="0"/>
+        <w:autoSpaceDE w:val="0"/>
+        <w:autoSpaceDN w:val="0"/>
+        <w:adjustRightInd w:val="0"/>
+        <w:spacing w:line="360" w:lineRule="auto"/>
+        <w:rPr>
+          <w:rFonts w:ascii="Helvetica" w:hAnsi="Helvetica" w:cs="Helvetica"/>
+          <w:sz w:val="22"/>
+          <w:szCs w:val="22"/>
+        </w:rPr>
+      </w:pPr>
+      <w:r>
+        <w:rPr>
+          <w:rFonts w:ascii="Helvetica" w:hAnsi="Helvetica" w:cs="Helvetica"/>
+          <w:sz w:val="22"/>
+          <w:szCs w:val="22"/>
+        </w:rPr>
+        <w:t xml:space="preserve">As indicated in </w:t>
+      </w:r>
+      <w:proofErr w:type="spellStart"/>
+      <w:r>
+        <w:rPr>
+          <w:rFonts w:ascii="Helvetica" w:hAnsi="Helvetica" w:cs="Helvetica"/>
+          <w:sz w:val="22"/>
+          <w:szCs w:val="22"/>
+        </w:rPr>
+        <w:t>Tormala</w:t>
+      </w:r>
+      <w:proofErr w:type="spellEnd"/>
+      <w:r>
+        <w:rPr>
+          <w:rFonts w:ascii="Helvetica" w:hAnsi="Helvetica" w:cs="Helvetica"/>
+          <w:sz w:val="22"/>
+          <w:szCs w:val="22"/>
+        </w:rPr>
+        <w:t xml:space="preserve"> and Rucker’s</w:t>
+      </w:r>
+      <w:r>
+        <w:rPr>
+          <w:rFonts w:ascii="Helvetica" w:hAnsi="Helvetica" w:cs="Helvetica"/>
+          <w:sz w:val="22"/>
+          <w:szCs w:val="22"/>
+        </w:rPr>
+        <w:t xml:space="preserve"> (2007)</w:t>
+      </w:r>
+      <w:r>
+        <w:rPr>
+          <w:rFonts w:ascii="Helvetica" w:hAnsi="Helvetica" w:cs="Helvetica"/>
+          <w:sz w:val="22"/>
+          <w:szCs w:val="22"/>
+        </w:rPr>
+        <w:t xml:space="preserve"> review of attitude certainty, repeating one’s attitude to others has been shown to increase attitude certainty (p. 471).</w:t>
+      </w:r>
+      <w:r>
+        <w:rPr>
+          <w:rFonts w:ascii="Helvetica" w:hAnsi="Helvetica" w:cs="Helvetica"/>
+          <w:sz w:val="22"/>
+          <w:szCs w:val="22"/>
+        </w:rPr>
+        <w:t xml:space="preserve"> </w:t>
+      </w:r>
+    </w:p>
+    <w:p>
+      <w:pPr>
+        <w:rPr>
+          <w:rFonts w:ascii="Helvetica" w:hAnsi="Helvetica" w:cs="Helvetica"/>
+          <w:sz w:val="22"/>
+          <w:szCs w:val="22"/>
+        </w:rPr>
+      </w:pPr>
+      <w:r>
+        <w:rPr>
+          <w:rFonts w:ascii="Helvetica" w:hAnsi="Helvetica" w:cs="Helvetica"/>
+          <w:sz w:val="22"/>
+          <w:szCs w:val="22"/>
+        </w:rPr>
+        <w:t>"</w:t>
+      </w:r>
+      <w:proofErr w:type="spellStart"/>
+      <w:r>
+        <w:rPr>
+          <w:rFonts w:ascii="Helvetica" w:hAnsi="Helvetica" w:cs="Helvetica"/>
+          <w:sz w:val="22"/>
+          <w:szCs w:val="22"/>
+        </w:rPr>
+        <w:t>Petrocelli</w:t>
+      </w:r>
+      <w:proofErr w:type="spellEnd"/>
+      <w:r>
+        <w:rPr>
+          <w:rFonts w:ascii="Helvetica" w:hAnsi="Helvetica" w:cs="Helvetica"/>
+          <w:sz w:val="22"/>
+          <w:szCs w:val="22"/>
+        </w:rPr>
+        <w:t xml:space="preserve"> et al. reasoned that … repeated expression might increase feelings of attitude clarity but not correctness as repeatedly expressing the same attitude should facilitate the subjective sense that one knows what one’s attitude on a topic is without making that attitude seem any more correct or valid." (p. 483)</w:t>
+      </w:r>
+    </w:p>
+    <w:p>
+      <w:pPr>
+        <w:widowControl w:val="0"/>
+        <w:autoSpaceDE w:val="0"/>
+        <w:autoSpaceDN w:val="0"/>
+        <w:adjustRightInd w:val="0"/>
+        <w:spacing w:line="360" w:lineRule="auto"/>
+        <w:rPr>
+          <w:rFonts w:ascii="Helvetica" w:hAnsi="Helvetica" w:cs="Helvetica"/>
+          <w:sz w:val="22"/>
+          <w:szCs w:val="22"/>
+        </w:rPr>
+      </w:pPr>
+    </w:p>
+    <w:p>
+      <w:pPr>
+        <w:widowControl w:val="0"/>
+        <w:autoSpaceDE w:val="0"/>
+        <w:autoSpaceDN w:val="0"/>
+        <w:adjustRightInd w:val="0"/>
+        <w:spacing w:line="360" w:lineRule="auto"/>
+        <w:rPr>
+          <w:rFonts w:ascii="Helvetica" w:hAnsi="Helvetica" w:cs="Helvetica"/>
+          <w:sz w:val="22"/>
+          <w:szCs w:val="22"/>
+        </w:rPr>
+      </w:pPr>
+      <w:r>
+        <w:rPr>
+          <w:rFonts w:ascii="Helvetica" w:hAnsi="Helvetica" w:cs="Helvetica"/>
+          <w:sz w:val="22"/>
+          <w:szCs w:val="22"/>
+        </w:rPr>
+        <w:t>"</w:t>
+      </w:r>
+      <w:proofErr w:type="gramStart"/>
+      <w:r>
+        <w:rPr>
+          <w:rFonts w:ascii="Helvetica" w:hAnsi="Helvetica" w:cs="Helvetica"/>
+          <w:sz w:val="22"/>
+          <w:szCs w:val="22"/>
+        </w:rPr>
+        <w:t>repeated</w:t>
+      </w:r>
+      <w:proofErr w:type="gramEnd"/>
+      <w:r>
+        <w:rPr>
+          <w:rFonts w:ascii="Helvetica" w:hAnsi="Helvetica" w:cs="Helvetica"/>
+          <w:sz w:val="22"/>
+          <w:szCs w:val="22"/>
+        </w:rPr>
+        <w:t xml:space="preserve"> attitude expression, for instance, affects attitude certainty but not attitude ambivalence (</w:t>
+      </w:r>
+      <w:proofErr w:type="spellStart"/>
+      <w:r>
+        <w:rPr>
+          <w:rFonts w:ascii="Helvetica" w:hAnsi="Helvetica" w:cs="Helvetica"/>
+          <w:sz w:val="22"/>
+          <w:szCs w:val="22"/>
+        </w:rPr>
+        <w:t>Petrocelli</w:t>
+      </w:r>
+      <w:proofErr w:type="spellEnd"/>
+      <w:r>
+        <w:rPr>
+          <w:rFonts w:ascii="Helvetica" w:hAnsi="Helvetica" w:cs="Helvetica"/>
+          <w:sz w:val="22"/>
+          <w:szCs w:val="22"/>
+        </w:rPr>
+        <w:t xml:space="preserve"> et al., 2007)." (p. 485)</w:t>
+      </w:r>
+    </w:p>
+    <w:p>
+      <w:pPr>
+        <w:widowControl w:val="0"/>
+        <w:autoSpaceDE w:val="0"/>
+        <w:autoSpaceDN w:val="0"/>
+        <w:adjustRightInd w:val="0"/>
+        <w:spacing w:line="360" w:lineRule="auto"/>
+        <w:rPr>
+          <w:rFonts w:ascii="Helvetica" w:hAnsi="Helvetica" w:cs="Helvetica"/>
+          <w:b/>
+          <w:sz w:val="22"/>
+          <w:szCs w:val="22"/>
+          <w:u w:val="single"/>
+        </w:rPr>
+      </w:pPr>
+    </w:p>
+    <w:p>
+      <w:pPr>
+        <w:widowControl w:val="0"/>
+        <w:autoSpaceDE w:val="0"/>
+        <w:autoSpaceDN w:val="0"/>
+        <w:adjustRightInd w:val="0"/>
+        <w:spacing w:line="360" w:lineRule="auto"/>
+        <w:rPr>
+          <w:rFonts w:ascii="Helvetica" w:hAnsi="Helvetica" w:cs="Helvetica"/>
+          <w:sz w:val="22"/>
+          <w:szCs w:val="22"/>
+        </w:rPr>
+      </w:pPr>
+      <w:r>
+        <w:rPr>
+          <w:rFonts w:ascii="Helvetica" w:hAnsi="Helvetica" w:cs="Helvetica"/>
+          <w:b/>
+          <w:sz w:val="22"/>
+          <w:szCs w:val="22"/>
+          <w:u w:val="single"/>
+        </w:rPr>
+        <w:t>Increased certainty</w:t>
+      </w:r>
+      <w:r>
+        <w:rPr>
+          <w:rFonts w:ascii="Helvetica" w:hAnsi="Helvetica" w:cs="Helvetica"/>
+          <w:b/>
+          <w:sz w:val="22"/>
+          <w:szCs w:val="22"/>
+          <w:u w:val="single"/>
+        </w:rPr>
+        <w:t xml:space="preserve"> </w:t>
+      </w:r>
+      <w:r>
+        <w:rPr>
+          <w:rFonts w:ascii="Helvetica" w:hAnsi="Helvetica" w:cs="Helvetica"/>
+          <w:b/>
+          <w:sz w:val="22"/>
+          <w:szCs w:val="22"/>
+          <w:u w:val="single"/>
+        </w:rPr>
+        <w:sym w:font="Wingdings" w:char="F0E0"/>
+      </w:r>
+      <w:r>
+        <w:rPr>
+          <w:rFonts w:ascii="Helvetica" w:hAnsi="Helvetica" w:cs="Helvetica"/>
+          <w:b/>
+          <w:sz w:val="22"/>
+          <w:szCs w:val="22"/>
+          <w:u w:val="single"/>
+        </w:rPr>
+        <w:t xml:space="preserve"> </w:t>
+      </w:r>
+      <w:proofErr w:type="gramStart"/>
+      <w:r>
+        <w:rPr>
+          <w:rFonts w:ascii="Helvetica" w:hAnsi="Helvetica" w:cs="Helvetica"/>
+          <w:b/>
+          <w:sz w:val="22"/>
+          <w:szCs w:val="22"/>
+          <w:u w:val="single"/>
+        </w:rPr>
+        <w:t>Less</w:t>
+      </w:r>
+      <w:proofErr w:type="gramEnd"/>
+      <w:r>
+        <w:rPr>
+          <w:rFonts w:ascii="Helvetica" w:hAnsi="Helvetica" w:cs="Helvetica"/>
+          <w:b/>
+          <w:sz w:val="22"/>
+          <w:szCs w:val="22"/>
+          <w:u w:val="single"/>
+        </w:rPr>
+        <w:t xml:space="preserve"> willing to listen to new info</w:t>
+      </w:r>
+      <w:r>
+        <w:rPr>
+          <w:rFonts w:ascii="Helvetica" w:hAnsi="Helvetica" w:cs="Helvetica"/>
+          <w:b/>
+          <w:sz w:val="22"/>
+          <w:szCs w:val="22"/>
+          <w:u w:val="single"/>
+        </w:rPr>
+        <w:t xml:space="preserve"> and/or change</w:t>
+      </w:r>
+    </w:p>
+    <w:p>
+      <w:pPr>
+        <w:widowControl w:val="0"/>
+        <w:autoSpaceDE w:val="0"/>
+        <w:autoSpaceDN w:val="0"/>
+        <w:adjustRightInd w:val="0"/>
+        <w:spacing w:line="360" w:lineRule="auto"/>
+        <w:rPr>
+          <w:rFonts w:ascii="Helvetica" w:hAnsi="Helvetica" w:cs="Helvetica"/>
+          <w:sz w:val="22"/>
+          <w:szCs w:val="22"/>
+        </w:rPr>
+      </w:pPr>
+      <w:r>
+        <w:rPr>
+          <w:rFonts w:ascii="Helvetica" w:hAnsi="Helvetica" w:cs="Helvetica"/>
+          <w:sz w:val="22"/>
+          <w:szCs w:val="22"/>
+        </w:rPr>
+        <w:t>"…</w:t>
+      </w:r>
+      <w:proofErr w:type="gramStart"/>
+      <w:r>
+        <w:rPr>
+          <w:rFonts w:ascii="Helvetica" w:hAnsi="Helvetica" w:cs="Helvetica"/>
+          <w:sz w:val="22"/>
+          <w:szCs w:val="22"/>
+        </w:rPr>
+        <w:t>attitudes</w:t>
+      </w:r>
+      <w:proofErr w:type="gramEnd"/>
+      <w:r>
+        <w:rPr>
+          <w:rFonts w:ascii="Helvetica" w:hAnsi="Helvetica" w:cs="Helvetica"/>
+          <w:sz w:val="22"/>
+          <w:szCs w:val="22"/>
+        </w:rPr>
+        <w:t xml:space="preserve"> held with high certainty are more likely than attitudes held with low certainty to resist persuasive attacks or other influence attempts (…)." (p. 473)</w:t>
+      </w:r>
+    </w:p>
+    <w:p>
+      <w:pPr>
+        <w:widowControl w:val="0"/>
+        <w:autoSpaceDE w:val="0"/>
+        <w:autoSpaceDN w:val="0"/>
+        <w:adjustRightInd w:val="0"/>
+        <w:spacing w:line="360" w:lineRule="auto"/>
+        <w:rPr>
+          <w:rFonts w:ascii="Helvetica" w:hAnsi="Helvetica" w:cs="Helvetica"/>
+          <w:sz w:val="22"/>
+          <w:szCs w:val="22"/>
+        </w:rPr>
+      </w:pPr>
+      <w:r>
+        <w:rPr>
+          <w:rFonts w:ascii="Helvetica" w:hAnsi="Helvetica" w:cs="Helvetica"/>
+          <w:sz w:val="22"/>
+          <w:szCs w:val="22"/>
+        </w:rPr>
+        <w:t>"</w:t>
+      </w:r>
+      <w:proofErr w:type="gramStart"/>
+      <w:r>
+        <w:rPr>
+          <w:rFonts w:ascii="Helvetica" w:hAnsi="Helvetica" w:cs="Helvetica"/>
+          <w:sz w:val="22"/>
+          <w:szCs w:val="22"/>
+        </w:rPr>
+        <w:t>attitudes</w:t>
+      </w:r>
+      <w:proofErr w:type="gramEnd"/>
+      <w:r>
+        <w:rPr>
+          <w:rFonts w:ascii="Helvetica" w:hAnsi="Helvetica" w:cs="Helvetica"/>
+          <w:sz w:val="22"/>
+          <w:szCs w:val="22"/>
+        </w:rPr>
+        <w:t xml:space="preserve"> held with greater certainty are more persistent over time than attitudes held with less certainty (</w:t>
+      </w:r>
+      <w:proofErr w:type="spellStart"/>
+      <w:r>
+        <w:rPr>
+          <w:rFonts w:ascii="Helvetica" w:hAnsi="Helvetica" w:cs="Helvetica"/>
+          <w:sz w:val="22"/>
+          <w:szCs w:val="22"/>
+        </w:rPr>
+        <w:t>Bassili</w:t>
+      </w:r>
+      <w:proofErr w:type="spellEnd"/>
+      <w:r>
+        <w:rPr>
+          <w:rFonts w:ascii="Helvetica" w:hAnsi="Helvetica" w:cs="Helvetica"/>
+          <w:sz w:val="22"/>
+          <w:szCs w:val="22"/>
+        </w:rPr>
+        <w:t xml:space="preserve">, 1996; see also </w:t>
+      </w:r>
+      <w:proofErr w:type="spellStart"/>
+      <w:r>
+        <w:rPr>
+          <w:rFonts w:ascii="Helvetica" w:hAnsi="Helvetica" w:cs="Helvetica"/>
+          <w:sz w:val="22"/>
+          <w:szCs w:val="22"/>
+        </w:rPr>
+        <w:t>Bizer</w:t>
+      </w:r>
+      <w:proofErr w:type="spellEnd"/>
+      <w:r>
+        <w:rPr>
+          <w:rFonts w:ascii="Helvetica" w:hAnsi="Helvetica" w:cs="Helvetica"/>
+          <w:sz w:val="22"/>
+          <w:szCs w:val="22"/>
+        </w:rPr>
+        <w:t xml:space="preserve"> et al., 2006)." (p. 474)</w:t>
+      </w:r>
+    </w:p>
+    <w:p>
+      <w:pPr>
+        <w:widowControl w:val="0"/>
+        <w:autoSpaceDE w:val="0"/>
+        <w:autoSpaceDN w:val="0"/>
+        <w:adjustRightInd w:val="0"/>
+        <w:spacing w:line="360" w:lineRule="auto"/>
+        <w:rPr>
+          <w:rFonts w:ascii="Helvetica" w:hAnsi="Helvetica" w:cs="Helvetica"/>
+          <w:sz w:val="22"/>
+          <w:szCs w:val="22"/>
+        </w:rPr>
+      </w:pPr>
+      <w:r>
+        <w:rPr>
+          <w:rFonts w:ascii="Helvetica" w:hAnsi="Helvetica" w:cs="Helvetica"/>
+          <w:sz w:val="22"/>
+          <w:szCs w:val="22"/>
+        </w:rPr>
+        <w:t>"</w:t>
+      </w:r>
+      <w:proofErr w:type="gramStart"/>
+      <w:r>
+        <w:rPr>
+          <w:rFonts w:ascii="Helvetica" w:hAnsi="Helvetica" w:cs="Helvetica"/>
+          <w:sz w:val="22"/>
+          <w:szCs w:val="22"/>
+        </w:rPr>
+        <w:t>high</w:t>
+      </w:r>
+      <w:proofErr w:type="gramEnd"/>
+      <w:r>
+        <w:rPr>
+          <w:rFonts w:ascii="Helvetica" w:hAnsi="Helvetica" w:cs="Helvetica"/>
+          <w:sz w:val="22"/>
+          <w:szCs w:val="22"/>
+        </w:rPr>
+        <w:t xml:space="preserve"> certainty tends to be associated with decreased information processing activity compared to low certainty (Edwards, 2003; </w:t>
+      </w:r>
+      <w:proofErr w:type="spellStart"/>
+      <w:r>
+        <w:rPr>
+          <w:rFonts w:ascii="Helvetica" w:hAnsi="Helvetica" w:cs="Helvetica"/>
+          <w:sz w:val="22"/>
+          <w:szCs w:val="22"/>
+        </w:rPr>
+        <w:t>Tiedens</w:t>
+      </w:r>
+      <w:proofErr w:type="spellEnd"/>
+      <w:r>
+        <w:rPr>
+          <w:rFonts w:ascii="Helvetica" w:hAnsi="Helvetica" w:cs="Helvetica"/>
+          <w:sz w:val="22"/>
+          <w:szCs w:val="22"/>
+        </w:rPr>
+        <w:t xml:space="preserve"> &amp; Linton, 2001; Weary &amp; Jacobson, 1997)." (p. 474)</w:t>
+      </w:r>
+    </w:p>
+    <w:p>
+      <w:pPr>
+        <w:widowControl w:val="0"/>
+        <w:autoSpaceDE w:val="0"/>
+        <w:autoSpaceDN w:val="0"/>
+        <w:adjustRightInd w:val="0"/>
+        <w:spacing w:line="360" w:lineRule="auto"/>
+        <w:rPr>
+          <w:rFonts w:ascii="Helvetica" w:hAnsi="Helvetica" w:cs="Helvetica"/>
+          <w:sz w:val="22"/>
+          <w:szCs w:val="22"/>
+        </w:rPr>
+      </w:pPr>
+      <w:r>
+        <w:rPr>
+          <w:rFonts w:ascii="Helvetica" w:hAnsi="Helvetica" w:cs="Helvetica"/>
+          <w:sz w:val="22"/>
+          <w:szCs w:val="22"/>
+        </w:rPr>
+        <w:t>"Conversely, uncertainty indicates that people do not have sufficient knowledge, and scrutinizing additional information offers one way to acquire knowledge and restore or establish certainty." (p. 474)</w:t>
+      </w:r>
+    </w:p>
+    <w:p>
+      <w:pPr>
+        <w:widowControl w:val="0"/>
+        <w:autoSpaceDE w:val="0"/>
+        <w:autoSpaceDN w:val="0"/>
+        <w:adjustRightInd w:val="0"/>
+        <w:spacing w:line="360" w:lineRule="auto"/>
+        <w:rPr>
+          <w:rFonts w:ascii="Helvetica" w:hAnsi="Helvetica" w:cs="Helvetica"/>
+          <w:sz w:val="22"/>
+          <w:szCs w:val="22"/>
+        </w:rPr>
+      </w:pPr>
+    </w:p>
+    <w:p>
+      <w:pPr>
+        <w:widowControl w:val="0"/>
+        <w:autoSpaceDE w:val="0"/>
+        <w:autoSpaceDN w:val="0"/>
+        <w:adjustRightInd w:val="0"/>
+        <w:spacing w:line="360" w:lineRule="auto"/>
+        <w:rPr>
+          <w:rFonts w:ascii="Helvetica" w:hAnsi="Helvetica" w:cs="Helvetica"/>
+          <w:sz w:val="22"/>
+          <w:szCs w:val="22"/>
+        </w:rPr>
+      </w:pPr>
+      <w:r>
+        <w:rPr>
+          <w:rFonts w:ascii="Helvetica" w:hAnsi="Helvetica" w:cs="Helvetica"/>
+          <w:b/>
+          <w:sz w:val="22"/>
+          <w:szCs w:val="22"/>
+          <w:u w:val="single"/>
+        </w:rPr>
+        <w:t>Social consensus/similar attitudes</w:t>
+      </w:r>
+    </w:p>
+    <w:p>
+      <w:pPr>
+        <w:widowControl w:val="0"/>
+        <w:autoSpaceDE w:val="0"/>
+        <w:autoSpaceDN w:val="0"/>
+        <w:adjustRightInd w:val="0"/>
+        <w:spacing w:line="360" w:lineRule="auto"/>
+        <w:rPr>
+          <w:rFonts w:ascii="Helvetica" w:hAnsi="Helvetica" w:cs="Helvetica"/>
+          <w:sz w:val="22"/>
+          <w:szCs w:val="22"/>
+        </w:rPr>
+      </w:pPr>
+      <w:proofErr w:type="spellStart"/>
+      <w:r>
+        <w:rPr>
+          <w:rFonts w:ascii="Helvetica" w:hAnsi="Helvetica" w:cs="Helvetica"/>
+          <w:sz w:val="22"/>
+          <w:szCs w:val="22"/>
+        </w:rPr>
+        <w:t>Tormala</w:t>
+      </w:r>
+      <w:proofErr w:type="spellEnd"/>
+      <w:r>
+        <w:rPr>
+          <w:rFonts w:ascii="Helvetica" w:hAnsi="Helvetica" w:cs="Helvetica"/>
+          <w:sz w:val="22"/>
+          <w:szCs w:val="22"/>
+        </w:rPr>
+        <w:t xml:space="preserve"> &amp; Rucker (2007) noted/observed/pointed out/summarized/concluded based on </w:t>
+      </w:r>
+      <w:proofErr w:type="gramStart"/>
+      <w:r>
+        <w:rPr>
+          <w:rFonts w:ascii="Helvetica" w:hAnsi="Helvetica" w:cs="Helvetica"/>
+          <w:sz w:val="22"/>
+          <w:szCs w:val="22"/>
+        </w:rPr>
+        <w:t>their</w:t>
+      </w:r>
+      <w:proofErr w:type="gramEnd"/>
+      <w:r>
+        <w:rPr>
+          <w:rFonts w:ascii="Helvetica" w:hAnsi="Helvetica" w:cs="Helvetica"/>
+          <w:sz w:val="22"/>
+          <w:szCs w:val="22"/>
+        </w:rPr>
+        <w:t xml:space="preserve"> research that…. People tend to be more certain of their attitudes when they believe other people hold similar attitudes. This may be because "attitude consensus, or perceived social support for one’s attitude," (p</w:t>
+      </w:r>
+      <w:proofErr w:type="gramStart"/>
+      <w:r>
+        <w:rPr>
+          <w:rFonts w:ascii="Helvetica" w:hAnsi="Helvetica" w:cs="Helvetica"/>
+          <w:sz w:val="22"/>
+          <w:szCs w:val="22"/>
+        </w:rPr>
+        <w:t>. ?</w:t>
+      </w:r>
+      <w:proofErr w:type="gramEnd"/>
+      <w:r>
+        <w:rPr>
+          <w:rFonts w:ascii="Helvetica" w:hAnsi="Helvetica" w:cs="Helvetica"/>
+          <w:sz w:val="22"/>
+          <w:szCs w:val="22"/>
+        </w:rPr>
+        <w:t>??), [also referred to as "social consensus" (p. 472) or "response similarity" (p. 480)] "is thought to signal that all the evidence points to the same attitude, which boosts attitude certainty if one holds that attitude oneself." (</w:t>
+      </w:r>
+      <w:proofErr w:type="gramStart"/>
+      <w:r>
+        <w:rPr>
+          <w:rFonts w:ascii="Helvetica" w:hAnsi="Helvetica" w:cs="Helvetica"/>
+          <w:sz w:val="22"/>
+          <w:szCs w:val="22"/>
+        </w:rPr>
+        <w:t>pp</w:t>
+      </w:r>
+      <w:proofErr w:type="gramEnd"/>
+      <w:r>
+        <w:rPr>
+          <w:rFonts w:ascii="Helvetica" w:hAnsi="Helvetica" w:cs="Helvetica"/>
+          <w:sz w:val="22"/>
+          <w:szCs w:val="22"/>
+        </w:rPr>
+        <w:t>. 472-473) …"In essence, people infer validity from social consensus" (p. 472)</w:t>
+      </w:r>
+    </w:p>
+    <w:p>
+      <w:pPr>
+        <w:widowControl w:val="0"/>
+        <w:autoSpaceDE w:val="0"/>
+        <w:autoSpaceDN w:val="0"/>
+        <w:adjustRightInd w:val="0"/>
+        <w:spacing w:line="360" w:lineRule="auto"/>
+        <w:rPr>
+          <w:rFonts w:ascii="Helvetica" w:hAnsi="Helvetica" w:cs="Helvetica"/>
+          <w:sz w:val="22"/>
+          <w:szCs w:val="22"/>
+        </w:rPr>
+      </w:pPr>
+    </w:p>
+    <w:p>
+      <w:pPr>
+        <w:widowControl w:val="0"/>
+        <w:autoSpaceDE w:val="0"/>
+        <w:autoSpaceDN w:val="0"/>
+        <w:adjustRightInd w:val="0"/>
+        <w:spacing w:line="360" w:lineRule="auto"/>
+        <w:rPr>
+          <w:rFonts w:ascii="Helvetica" w:hAnsi="Helvetica" w:cs="Helvetica"/>
+          <w:sz w:val="22"/>
+          <w:szCs w:val="22"/>
+        </w:rPr>
+      </w:pPr>
+      <w:r>
+        <w:rPr>
+          <w:rFonts w:ascii="Helvetica" w:hAnsi="Helvetica" w:cs="Helvetica"/>
+          <w:sz w:val="22"/>
+          <w:szCs w:val="22"/>
+        </w:rPr>
+        <w:t>"When one’s own response matches (mismatches) the responses of others, one forms more positive (negative) response appraisals, producing higher (lower) levels of attitude certainty." (</w:t>
+      </w:r>
+      <w:proofErr w:type="spellStart"/>
+      <w:r>
+        <w:rPr>
+          <w:rFonts w:ascii="Helvetica" w:hAnsi="Helvetica" w:cs="Helvetica"/>
+          <w:sz w:val="22"/>
+          <w:szCs w:val="22"/>
+        </w:rPr>
+        <w:t>Tormala</w:t>
+      </w:r>
+      <w:proofErr w:type="spellEnd"/>
+      <w:r>
+        <w:rPr>
+          <w:rFonts w:ascii="Helvetica" w:hAnsi="Helvetica" w:cs="Helvetica"/>
+          <w:sz w:val="22"/>
+          <w:szCs w:val="22"/>
+        </w:rPr>
+        <w:t xml:space="preserve"> </w:t>
+      </w:r>
+      <w:r>
+        <w:rPr>
+          <w:rFonts w:ascii="Helvetica" w:hAnsi="Helvetica" w:cs="Helvetica"/>
+          <w:sz w:val="22"/>
+          <w:szCs w:val="22"/>
+        </w:rPr>
+        <w:t>&amp;</w:t>
+      </w:r>
+      <w:r>
+        <w:rPr>
+          <w:rFonts w:ascii="Helvetica" w:hAnsi="Helvetica" w:cs="Helvetica"/>
+          <w:sz w:val="22"/>
+          <w:szCs w:val="22"/>
+        </w:rPr>
+        <w:t xml:space="preserve"> Rucker, 2007</w:t>
+      </w:r>
+      <w:r>
+        <w:rPr>
+          <w:rFonts w:ascii="Helvetica" w:hAnsi="Helvetica" w:cs="Helvetica"/>
+          <w:sz w:val="22"/>
+          <w:szCs w:val="22"/>
+        </w:rPr>
+        <w:t xml:space="preserve">, </w:t>
+      </w:r>
+      <w:r>
+        <w:rPr>
+          <w:rFonts w:ascii="Helvetica" w:hAnsi="Helvetica" w:cs="Helvetica"/>
+          <w:sz w:val="22"/>
+          <w:szCs w:val="22"/>
+        </w:rPr>
+        <w:t>pp. 480-481)</w:t>
+      </w:r>
+    </w:p>
+    <w:p>
+      <w:pPr>
+        <w:widowControl w:val="0"/>
+        <w:autoSpaceDE w:val="0"/>
+        <w:autoSpaceDN w:val="0"/>
+        <w:adjustRightInd w:val="0"/>
+        <w:spacing w:line="360" w:lineRule="auto"/>
+        <w:rPr>
+          <w:rFonts w:ascii="Helvetica" w:hAnsi="Helvetica" w:cs="Helvetica"/>
+          <w:sz w:val="22"/>
+          <w:szCs w:val="22"/>
+        </w:rPr>
+      </w:pPr>
+    </w:p>
+    <w:p>
+      <w:pPr>
+        <w:rPr>
+          <w:rFonts w:ascii="Helvetica" w:hAnsi="Helvetica" w:cs="Helvetica"/>
+          <w:sz w:val="22"/>
+          <w:szCs w:val="22"/>
+        </w:rPr>
+      </w:pPr>
+      <w:r>
+        <w:rPr>
+          <w:rFonts w:ascii="Helvetica" w:hAnsi="Helvetica" w:cs="Helvetica"/>
+          <w:sz w:val="22"/>
+          <w:szCs w:val="22"/>
+        </w:rPr>
+        <w:t>"</w:t>
+      </w:r>
+      <w:proofErr w:type="spellStart"/>
+      <w:r>
+        <w:rPr>
+          <w:rFonts w:ascii="Helvetica" w:hAnsi="Helvetica" w:cs="Helvetica"/>
+          <w:sz w:val="22"/>
+          <w:szCs w:val="22"/>
+        </w:rPr>
+        <w:t>Petrocelli</w:t>
+      </w:r>
+      <w:proofErr w:type="spellEnd"/>
+      <w:r>
+        <w:rPr>
+          <w:rFonts w:ascii="Helvetica" w:hAnsi="Helvetica" w:cs="Helvetica"/>
+          <w:sz w:val="22"/>
+          <w:szCs w:val="22"/>
+        </w:rPr>
+        <w:t xml:space="preserve"> et al. reasoned that … attitude consensus, or perceived social support for one’s attitude, might influence feelings of attitude correctness but not clarity. The rationale in this case is that believing that other individuals share one’s attitude should bolster one’s sense that that attitude is valid or justified, without making it seem any more one’s own." (p. 483)</w:t>
+      </w:r>
+    </w:p>
+    <w:p>
+      <w:pPr>
+        <w:widowControl w:val="0"/>
+        <w:autoSpaceDE w:val="0"/>
+        <w:autoSpaceDN w:val="0"/>
+        <w:adjustRightInd w:val="0"/>
+        <w:spacing w:line="360" w:lineRule="auto"/>
+        <w:rPr>
+          <w:rFonts w:ascii="Helvetica" w:hAnsi="Helvetica" w:cs="Helvetica"/>
+          <w:sz w:val="22"/>
+          <w:szCs w:val="22"/>
+        </w:rPr>
+      </w:pPr>
+    </w:p>
+    <w:p>
+      <w:pPr>
+        <w:widowControl w:val="0"/>
+        <w:autoSpaceDE w:val="0"/>
+        <w:autoSpaceDN w:val="0"/>
+        <w:adjustRightInd w:val="0"/>
+        <w:spacing w:line="360" w:lineRule="auto"/>
+        <w:rPr>
+          <w:rFonts w:ascii="Helvetica" w:hAnsi="Helvetica" w:cs="Helvetica"/>
+          <w:b/>
+          <w:sz w:val="22"/>
+          <w:szCs w:val="22"/>
+          <w:u w:val="single"/>
+        </w:rPr>
+      </w:pPr>
+      <w:r>
+        <w:rPr>
+          <w:rFonts w:ascii="Helvetica" w:hAnsi="Helvetica" w:cs="Helvetica"/>
+          <w:b/>
+          <w:sz w:val="22"/>
+          <w:szCs w:val="22"/>
+          <w:u w:val="single"/>
+        </w:rPr>
+        <w:t>Knowledge/Justification:</w:t>
+      </w:r>
+    </w:p>
+    <w:p>
+      <w:pPr>
+        <w:widowControl w:val="0"/>
+        <w:autoSpaceDE w:val="0"/>
+        <w:autoSpaceDN w:val="0"/>
+        <w:adjustRightInd w:val="0"/>
+        <w:spacing w:line="360" w:lineRule="auto"/>
+        <w:rPr>
+          <w:rFonts w:ascii="Helvetica" w:hAnsi="Helvetica" w:cs="Helvetica"/>
+          <w:sz w:val="22"/>
+          <w:szCs w:val="22"/>
+        </w:rPr>
+      </w:pPr>
+      <w:r>
+        <w:rPr>
+          <w:rFonts w:ascii="Helvetica" w:hAnsi="Helvetica" w:cs="Helvetica"/>
+          <w:sz w:val="22"/>
+          <w:szCs w:val="22"/>
+        </w:rPr>
+        <w:t xml:space="preserve">The feeling of greater knowledge "has been shown to foster greater attitude certainty (e.g., Smith, </w:t>
+      </w:r>
+      <w:proofErr w:type="spellStart"/>
+      <w:r>
+        <w:rPr>
+          <w:rFonts w:ascii="Helvetica" w:hAnsi="Helvetica" w:cs="Helvetica"/>
+          <w:sz w:val="22"/>
+          <w:szCs w:val="22"/>
+        </w:rPr>
+        <w:t>Fabrigar</w:t>
+      </w:r>
+      <w:proofErr w:type="spellEnd"/>
+      <w:r>
+        <w:rPr>
+          <w:rFonts w:ascii="Helvetica" w:hAnsi="Helvetica" w:cs="Helvetica"/>
+          <w:sz w:val="22"/>
+          <w:szCs w:val="22"/>
+        </w:rPr>
+        <w:t>, MacDougal, &amp; Wiesenthal, forthcoming)." (p. 471).</w:t>
+      </w:r>
+    </w:p>
+    <w:p>
+      <w:pPr>
+        <w:widowControl w:val="0"/>
+        <w:autoSpaceDE w:val="0"/>
+        <w:autoSpaceDN w:val="0"/>
+        <w:adjustRightInd w:val="0"/>
+        <w:spacing w:line="360" w:lineRule="auto"/>
+        <w:rPr>
+          <w:rFonts w:ascii="Helvetica" w:hAnsi="Helvetica" w:cs="Helvetica"/>
+          <w:sz w:val="22"/>
+          <w:szCs w:val="22"/>
+        </w:rPr>
+      </w:pPr>
+      <w:r>
+        <w:rPr>
+          <w:rFonts w:ascii="Helvetica" w:hAnsi="Helvetica" w:cs="Helvetica"/>
+          <w:sz w:val="22"/>
+          <w:szCs w:val="22"/>
+        </w:rPr>
+        <w:t>"Smith et al. (forthcoming) recently demonstrated that ... The more consistent one’s underlying [attitude-relevant] knowledge, the more certain one is of one’s attitude." (p. 472)</w:t>
+      </w:r>
+    </w:p>
+    <w:p>
+      <w:pPr>
+        <w:widowControl w:val="0"/>
+        <w:autoSpaceDE w:val="0"/>
+        <w:autoSpaceDN w:val="0"/>
+        <w:adjustRightInd w:val="0"/>
+        <w:spacing w:line="360" w:lineRule="auto"/>
+        <w:rPr>
+          <w:rFonts w:ascii="Helvetica" w:hAnsi="Helvetica" w:cs="Helvetica"/>
+          <w:b/>
+          <w:sz w:val="22"/>
+          <w:szCs w:val="22"/>
+          <w:u w:val="single"/>
+        </w:rPr>
+      </w:pPr>
+      <w:r>
+        <w:rPr>
+          <w:rFonts w:ascii="Helvetica" w:hAnsi="Helvetica" w:cs="Helvetica"/>
+          <w:b/>
+          <w:sz w:val="22"/>
+          <w:szCs w:val="22"/>
+          <w:u w:val="single"/>
+        </w:rPr>
+        <w:t>Talking to others</w:t>
+      </w:r>
+      <w:r>
+        <w:rPr>
+          <w:rFonts w:ascii="Helvetica" w:hAnsi="Helvetica" w:cs="Helvetica"/>
+          <w:b/>
+          <w:sz w:val="22"/>
+          <w:szCs w:val="22"/>
+          <w:u w:val="single"/>
+        </w:rPr>
+        <w:t xml:space="preserve"> / Getting infected</w:t>
+      </w:r>
+      <w:r>
+        <w:rPr>
+          <w:rFonts w:ascii="Helvetica" w:hAnsi="Helvetica" w:cs="Helvetica"/>
+          <w:b/>
+          <w:sz w:val="22"/>
+          <w:szCs w:val="22"/>
+          <w:u w:val="single"/>
+        </w:rPr>
+        <w:t>:</w:t>
+      </w:r>
+    </w:p>
+    <w:p>
+      <w:pPr>
+        <w:widowControl w:val="0"/>
+        <w:autoSpaceDE w:val="0"/>
+        <w:autoSpaceDN w:val="0"/>
+        <w:adjustRightInd w:val="0"/>
+        <w:spacing w:line="360" w:lineRule="auto"/>
+        <w:rPr>
+          <w:rFonts w:ascii="Helvetica" w:hAnsi="Helvetica" w:cs="Helvetica"/>
+          <w:sz w:val="22"/>
+          <w:szCs w:val="22"/>
+        </w:rPr>
+      </w:pPr>
+      <w:r>
+        <w:rPr>
+          <w:rFonts w:ascii="Helvetica" w:hAnsi="Helvetica" w:cs="Helvetica"/>
+          <w:sz w:val="22"/>
+          <w:szCs w:val="22"/>
+        </w:rPr>
+        <w:t xml:space="preserve">As </w:t>
+      </w:r>
+      <w:proofErr w:type="spellStart"/>
+      <w:r>
+        <w:rPr>
+          <w:rFonts w:ascii="Helvetica" w:hAnsi="Helvetica" w:cs="Helvetica"/>
+          <w:sz w:val="22"/>
+          <w:szCs w:val="22"/>
+        </w:rPr>
+        <w:t>Tormala</w:t>
+      </w:r>
+      <w:proofErr w:type="spellEnd"/>
+      <w:r>
+        <w:rPr>
+          <w:rFonts w:ascii="Helvetica" w:hAnsi="Helvetica" w:cs="Helvetica"/>
+          <w:sz w:val="22"/>
+          <w:szCs w:val="22"/>
+        </w:rPr>
+        <w:t xml:space="preserve"> and Rucker summarized/noted through their review of literature, </w:t>
+      </w:r>
+      <w:r>
+        <w:rPr>
+          <w:rFonts w:ascii="Helvetica" w:hAnsi="Helvetica" w:cs="Helvetica"/>
+          <w:sz w:val="22"/>
+          <w:szCs w:val="22"/>
+        </w:rPr>
+        <w:t xml:space="preserve">"people tend to be more certain of their attitudes when those attitudes are formed </w:t>
+      </w:r>
+      <w:r>
+        <w:rPr>
+          <w:rFonts w:ascii="Helvetica" w:hAnsi="Helvetica" w:cs="Helvetica"/>
+          <w:sz w:val="22"/>
+          <w:szCs w:val="22"/>
+        </w:rPr>
+        <w:t>t</w:t>
+      </w:r>
+      <w:r>
+        <w:rPr>
+          <w:rFonts w:ascii="Helvetica" w:hAnsi="Helvetica" w:cs="Helvetica"/>
+          <w:sz w:val="22"/>
+          <w:szCs w:val="22"/>
+        </w:rPr>
+        <w:t>hrough direct (e.g., first hand interactions) rather than indirect (e.g., second hand</w:t>
+      </w:r>
+      <w:r>
+        <w:rPr>
+          <w:rFonts w:ascii="Helvetica" w:hAnsi="Helvetica" w:cs="Helvetica"/>
+          <w:sz w:val="22"/>
+          <w:szCs w:val="22"/>
+        </w:rPr>
+        <w:t xml:space="preserve"> viewing or reading) experience.” </w:t>
+      </w:r>
+      <w:r>
+        <w:rPr>
+          <w:rFonts w:ascii="Helvetica" w:hAnsi="Helvetica" w:cs="Helvetica"/>
+          <w:sz w:val="22"/>
+          <w:szCs w:val="22"/>
+        </w:rPr>
+        <w:t>(</w:t>
+      </w:r>
+      <w:proofErr w:type="spellStart"/>
+      <w:r>
+        <w:rPr>
+          <w:rFonts w:ascii="Helvetica" w:hAnsi="Helvetica" w:cs="Helvetica"/>
+          <w:sz w:val="22"/>
+          <w:szCs w:val="22"/>
+        </w:rPr>
+        <w:t>Tormala</w:t>
+      </w:r>
+      <w:proofErr w:type="spellEnd"/>
+      <w:r>
+        <w:rPr>
+          <w:rFonts w:ascii="Helvetica" w:hAnsi="Helvetica" w:cs="Helvetica"/>
+          <w:sz w:val="22"/>
+          <w:szCs w:val="22"/>
+        </w:rPr>
+        <w:t xml:space="preserve"> </w:t>
+      </w:r>
+      <w:r>
+        <w:rPr>
+          <w:rFonts w:ascii="Helvetica" w:hAnsi="Helvetica" w:cs="Helvetica"/>
+          <w:sz w:val="22"/>
+          <w:szCs w:val="22"/>
+        </w:rPr>
+        <w:t>&amp;</w:t>
+      </w:r>
+      <w:r>
+        <w:rPr>
+          <w:rFonts w:ascii="Helvetica" w:hAnsi="Helvetica" w:cs="Helvetica"/>
+          <w:sz w:val="22"/>
+          <w:szCs w:val="22"/>
+        </w:rPr>
+        <w:t xml:space="preserve"> Rucker, 2007, pp. 470-471)</w:t>
+      </w:r>
+    </w:p>
+    <w:p>
+      <w:pPr>
+        <w:widowControl w:val="0"/>
+        <w:autoSpaceDE w:val="0"/>
+        <w:autoSpaceDN w:val="0"/>
+        <w:adjustRightInd w:val="0"/>
+        <w:spacing w:line="360" w:lineRule="auto"/>
+        <w:rPr>
+          <w:rFonts w:ascii="Helvetica" w:hAnsi="Helvetica" w:cs="Helvetica"/>
+          <w:sz w:val="22"/>
+          <w:szCs w:val="22"/>
+        </w:rPr>
+      </w:pPr>
+    </w:p>
+    <w:p>
+      <w:pPr>
+        <w:widowControl w:val="0"/>
+        <w:autoSpaceDE w:val="0"/>
+        <w:autoSpaceDN w:val="0"/>
+        <w:adjustRightInd w:val="0"/>
+        <w:spacing w:line="360" w:lineRule="auto"/>
+        <w:rPr>
+          <w:rFonts w:ascii="Helvetica" w:hAnsi="Helvetica" w:cs="Helvetica"/>
+          <w:b/>
+          <w:sz w:val="22"/>
+          <w:szCs w:val="22"/>
+          <w:u w:val="single"/>
+        </w:rPr>
+      </w:pPr>
+      <w:r>
+        <w:rPr>
+          <w:rFonts w:ascii="Helvetica" w:hAnsi="Helvetica" w:cs="Helvetica"/>
+          <w:b/>
+          <w:sz w:val="22"/>
+          <w:szCs w:val="22"/>
+          <w:u w:val="single"/>
+        </w:rPr>
+        <w:t>Formula:</w:t>
+      </w:r>
+    </w:p>
+    <w:p>
+      <w:pPr>
+        <w:pStyle w:val="ListParagraph"/>
+        <w:widowControl w:val="0"/>
+        <w:numPr>
+          <w:ilvl w:val="0"/>
+          <w:numId w:val="3"/>
+        </w:numPr>
+        <w:autoSpaceDE w:val="0"/>
+        <w:autoSpaceDN w:val="0"/>
+        <w:adjustRightInd w:val="0"/>
+        <w:spacing w:line="360" w:lineRule="auto"/>
+        <w:rPr>
+          <w:rFonts w:ascii="Helvetica" w:hAnsi="Helvetica" w:cs="Helvetica"/>
+          <w:sz w:val="22"/>
+          <w:szCs w:val="22"/>
+        </w:rPr>
+      </w:pPr>
+      <w:r>
+        <w:rPr>
+          <w:rFonts w:ascii="Helvetica" w:hAnsi="Helvetica" w:cs="Helvetica"/>
+          <w:sz w:val="22"/>
+          <w:szCs w:val="22"/>
+        </w:rPr>
+        <w:t>"</w:t>
+      </w:r>
+      <w:proofErr w:type="gramStart"/>
+      <w:r>
+        <w:rPr>
+          <w:rFonts w:ascii="Helvetica" w:hAnsi="Helvetica" w:cs="Helvetica"/>
+          <w:sz w:val="22"/>
+          <w:szCs w:val="22"/>
+        </w:rPr>
+        <w:t>univalent</w:t>
+      </w:r>
+      <w:proofErr w:type="gramEnd"/>
+      <w:r>
+        <w:rPr>
+          <w:rFonts w:ascii="Helvetica" w:hAnsi="Helvetica" w:cs="Helvetica"/>
+          <w:sz w:val="22"/>
+          <w:szCs w:val="22"/>
+        </w:rPr>
+        <w:t xml:space="preserve"> attitudes tend to be more resistant to persuasive attack (…) and more predictive of attitude-relevant behavior (…) than their ambivalent counterparts." (p. 485)</w:t>
+      </w:r>
+    </w:p>
+    <w:p>
+      <w:pPr>
+        <w:pStyle w:val="ListParagraph"/>
+        <w:widowControl w:val="0"/>
+        <w:numPr>
+          <w:ilvl w:val="0"/>
+          <w:numId w:val="3"/>
+        </w:numPr>
+        <w:autoSpaceDE w:val="0"/>
+        <w:autoSpaceDN w:val="0"/>
+        <w:adjustRightInd w:val="0"/>
+        <w:spacing w:line="360" w:lineRule="auto"/>
+        <w:rPr>
+          <w:rFonts w:ascii="Helvetica" w:hAnsi="Helvetica" w:cs="Helvetica"/>
+          <w:sz w:val="22"/>
+          <w:szCs w:val="22"/>
+        </w:rPr>
+      </w:pPr>
+      <w:r>
+        <w:rPr>
+          <w:rFonts w:ascii="Helvetica" w:hAnsi="Helvetica" w:cs="Helvetica"/>
+          <w:sz w:val="22"/>
+          <w:szCs w:val="22"/>
+        </w:rPr>
+        <w:t>"Participants’ attitudes were more resistant to this attack when they were high rather than low in clarity, as well as when they were high rather than low in correctness." (p. 484)</w:t>
+      </w:r>
+    </w:p>
+    <w:p>
+      <w:pPr>
+        <w:pStyle w:val="ListParagraph"/>
+        <w:widowControl w:val="0"/>
+        <w:numPr>
+          <w:ilvl w:val="0"/>
+          <w:numId w:val="3"/>
+        </w:numPr>
+        <w:autoSpaceDE w:val="0"/>
+        <w:autoSpaceDN w:val="0"/>
+        <w:adjustRightInd w:val="0"/>
+        <w:spacing w:line="360" w:lineRule="auto"/>
+        <w:rPr>
+          <w:rFonts w:ascii="Helvetica" w:hAnsi="Helvetica" w:cs="Helvetica"/>
+          <w:sz w:val="22"/>
+          <w:szCs w:val="22"/>
+        </w:rPr>
+      </w:pPr>
+      <w:r>
+        <w:rPr>
+          <w:rFonts w:ascii="Helvetica" w:hAnsi="Helvetica" w:cs="Helvetica"/>
+          <w:sz w:val="22"/>
+          <w:szCs w:val="22"/>
+        </w:rPr>
+        <w:t>"</w:t>
+      </w:r>
+      <w:proofErr w:type="gramStart"/>
+      <w:r>
+        <w:rPr>
+          <w:rFonts w:ascii="Helvetica" w:hAnsi="Helvetica" w:cs="Helvetica"/>
+          <w:sz w:val="22"/>
+          <w:szCs w:val="22"/>
+        </w:rPr>
+        <w:t>perhaps</w:t>
+      </w:r>
+      <w:proofErr w:type="gramEnd"/>
+      <w:r>
+        <w:rPr>
+          <w:rFonts w:ascii="Helvetica" w:hAnsi="Helvetica" w:cs="Helvetica"/>
+          <w:sz w:val="22"/>
+          <w:szCs w:val="22"/>
+        </w:rPr>
+        <w:t xml:space="preserve"> people become more certain of their newly changed attitudes when they believe those attitudes have been changed by strong, and thus valid, arguments." (p. 478)</w:t>
+      </w:r>
+    </w:p>
+    <w:p>
+      <w:pPr>
+        <w:widowControl w:val="0"/>
+        <w:autoSpaceDE w:val="0"/>
+        <w:autoSpaceDN w:val="0"/>
+        <w:adjustRightInd w:val="0"/>
+        <w:spacing w:line="360" w:lineRule="auto"/>
+        <w:rPr>
+          <w:rFonts w:ascii="Helvetica" w:hAnsi="Helvetica" w:cs="Helvetica"/>
+          <w:sz w:val="22"/>
+          <w:szCs w:val="22"/>
+        </w:rPr>
+      </w:pPr>
+    </w:p>
+    <w:p>
+      <w:pPr>
+        <w:widowControl w:val="0"/>
+        <w:autoSpaceDE w:val="0"/>
+        <w:autoSpaceDN w:val="0"/>
+        <w:adjustRightInd w:val="0"/>
+        <w:spacing w:line="360" w:lineRule="auto"/>
+        <w:rPr>
+          <w:rFonts w:ascii="Helvetica" w:hAnsi="Helvetica" w:cs="Helvetica"/>
+          <w:sz w:val="22"/>
+          <w:szCs w:val="22"/>
+        </w:rPr>
+      </w:pPr>
+      <w:r>
+        <w:rPr>
+          <w:rFonts w:ascii="Helvetica" w:hAnsi="Helvetica" w:cs="Helvetica"/>
+          <w:sz w:val="22"/>
+          <w:szCs w:val="22"/>
+        </w:rPr>
+        <w:t>Some articles, especially the Hispanic one, suggest heavy family influence.</w:t>
       </w:r>
     </w:p>
     <w:p>
@@ -525,16 +3481,7 @@
           <w:sz w:val="22"/>
           <w:szCs w:val="22"/>
         </w:rPr>
-        <w:t xml:space="preserve"> as people </w:t>
-      </w:r>
-      <w:r>
-        <w:rPr>
-          <w:rFonts w:ascii="Helvetica" w:hAnsi="Helvetica" w:cs="Helvetica"/>
-          <w:sz w:val="22"/>
-          <w:szCs w:val="22"/>
-        </w:rPr>
-        <w:lastRenderedPageBreak/>
-        <w:t>get older. College is a special time, and a unique time of higher risk (</w:t>
+        <w:t xml:space="preserve"> as people get older. College is a special time, and a unique time of higher risk (</w:t>
       </w:r>
       <w:r>
         <w:rPr>
@@ -2140,10 +5087,51 @@
         </w:tc>
       </w:tr>
     </w:tbl>
-    <w:p>
-      <w:bookmarkStart w:id="0" w:name="_GoBack"/>
-      <w:bookmarkEnd w:id="0"/>
-    </w:p>
+    <w:p/>
+    <w:p/>
+    <w:p>
+      <w:pPr>
+        <w:pStyle w:val="NormalWeb"/>
+        <w:ind w:left="480" w:hanging="480"/>
+      </w:pPr>
+      <w:proofErr w:type="spellStart"/>
+      <w:r>
+        <w:t>Tormala</w:t>
+      </w:r>
+      <w:proofErr w:type="spellEnd"/>
+      <w:r>
+        <w:t xml:space="preserve">, Z. L., &amp; Rucker, D. D. (2007). Attitude Certainty: A Review of Past Findings and Emerging Perspectives. </w:t>
+      </w:r>
+      <w:r>
+        <w:rPr>
+          <w:i/>
+          <w:iCs/>
+        </w:rPr>
+        <w:t>Social and Personality Psychology Compass</w:t>
+      </w:r>
+      <w:r>
+        <w:t xml:space="preserve">, </w:t>
+      </w:r>
+      <w:r>
+        <w:rPr>
+          <w:i/>
+          <w:iCs/>
+        </w:rPr>
+        <w:t>1</w:t>
+      </w:r>
+      <w:r>
+        <w:t xml:space="preserve">(1), 469–492. </w:t>
+      </w:r>
+      <w:proofErr w:type="gramStart"/>
+      <w:r>
+        <w:t>doi:10.1111</w:t>
+      </w:r>
+      <w:proofErr w:type="gramEnd"/>
+      <w:r>
+        <w:t>/j.1751-9004.2007.00025.x</w:t>
+      </w:r>
+    </w:p>
+    <w:p/>
     <w:sectPr>
       <w:pgSz w:w="12240" w:h="15840"/>
       <w:pgMar w:top="1440" w:right="1800" w:bottom="1440" w:left="1800" w:header="720" w:footer="720" w:gutter="0"/>
@@ -2382,11 +5370,127 @@
       </w:rPr>
     </w:lvl>
   </w:abstractNum>
+  <w:abstractNum w:abstractNumId="2">
+    <w:nsid w:val="5DA66EA6"/>
+    <w:multiLevelType w:val="hybridMultilevel"/>
+    <w:tmpl w:val="294818F8"/>
+    <w:lvl w:ilvl="0" w:tplc="04090001">
+      <w:start w:val="1"/>
+      <w:numFmt w:val="bullet"/>
+      <w:lvlText w:val=""/>
+      <w:lvlJc w:val="left"/>
+      <w:pPr>
+        <w:ind w:left="720" w:hanging="360"/>
+      </w:pPr>
+      <w:rPr>
+        <w:rFonts w:ascii="Symbol" w:hAnsi="Symbol" w:hint="default"/>
+      </w:rPr>
+    </w:lvl>
+    <w:lvl w:ilvl="1" w:tplc="04090003" w:tentative="1">
+      <w:start w:val="1"/>
+      <w:numFmt w:val="bullet"/>
+      <w:lvlText w:val="o"/>
+      <w:lvlJc w:val="left"/>
+      <w:pPr>
+        <w:ind w:left="1440" w:hanging="360"/>
+      </w:pPr>
+      <w:rPr>
+        <w:rFonts w:ascii="Courier New" w:hAnsi="Courier New" w:hint="default"/>
+      </w:rPr>
+    </w:lvl>
+    <w:lvl w:ilvl="2" w:tplc="04090005" w:tentative="1">
+      <w:start w:val="1"/>
+      <w:numFmt w:val="bullet"/>
+      <w:lvlText w:val=""/>
+      <w:lvlJc w:val="left"/>
+      <w:pPr>
+        <w:ind w:left="2160" w:hanging="360"/>
+      </w:pPr>
+      <w:rPr>
+        <w:rFonts w:ascii="Wingdings" w:hAnsi="Wingdings" w:hint="default"/>
+      </w:rPr>
+    </w:lvl>
+    <w:lvl w:ilvl="3" w:tplc="04090001" w:tentative="1">
+      <w:start w:val="1"/>
+      <w:numFmt w:val="bullet"/>
+      <w:lvlText w:val=""/>
+      <w:lvlJc w:val="left"/>
+      <w:pPr>
+        <w:ind w:left="2880" w:hanging="360"/>
+      </w:pPr>
+      <w:rPr>
+        <w:rFonts w:ascii="Symbol" w:hAnsi="Symbol" w:hint="default"/>
+      </w:rPr>
+    </w:lvl>
+    <w:lvl w:ilvl="4" w:tplc="04090003" w:tentative="1">
+      <w:start w:val="1"/>
+      <w:numFmt w:val="bullet"/>
+      <w:lvlText w:val="o"/>
+      <w:lvlJc w:val="left"/>
+      <w:pPr>
+        <w:ind w:left="3600" w:hanging="360"/>
+      </w:pPr>
+      <w:rPr>
+        <w:rFonts w:ascii="Courier New" w:hAnsi="Courier New" w:hint="default"/>
+      </w:rPr>
+    </w:lvl>
+    <w:lvl w:ilvl="5" w:tplc="04090005" w:tentative="1">
+      <w:start w:val="1"/>
+      <w:numFmt w:val="bullet"/>
+      <w:lvlText w:val=""/>
+      <w:lvlJc w:val="left"/>
+      <w:pPr>
+        <w:ind w:left="4320" w:hanging="360"/>
+      </w:pPr>
+      <w:rPr>
+        <w:rFonts w:ascii="Wingdings" w:hAnsi="Wingdings" w:hint="default"/>
+      </w:rPr>
+    </w:lvl>
+    <w:lvl w:ilvl="6" w:tplc="04090001" w:tentative="1">
+      <w:start w:val="1"/>
+      <w:numFmt w:val="bullet"/>
+      <w:lvlText w:val=""/>
+      <w:lvlJc w:val="left"/>
+      <w:pPr>
+        <w:ind w:left="5040" w:hanging="360"/>
+      </w:pPr>
+      <w:rPr>
+        <w:rFonts w:ascii="Symbol" w:hAnsi="Symbol" w:hint="default"/>
+      </w:rPr>
+    </w:lvl>
+    <w:lvl w:ilvl="7" w:tplc="04090003" w:tentative="1">
+      <w:start w:val="1"/>
+      <w:numFmt w:val="bullet"/>
+      <w:lvlText w:val="o"/>
+      <w:lvlJc w:val="left"/>
+      <w:pPr>
+        <w:ind w:left="5760" w:hanging="360"/>
+      </w:pPr>
+      <w:rPr>
+        <w:rFonts w:ascii="Courier New" w:hAnsi="Courier New" w:hint="default"/>
+      </w:rPr>
+    </w:lvl>
+    <w:lvl w:ilvl="8" w:tplc="04090005" w:tentative="1">
+      <w:start w:val="1"/>
+      <w:numFmt w:val="bullet"/>
+      <w:lvlText w:val=""/>
+      <w:lvlJc w:val="left"/>
+      <w:pPr>
+        <w:ind w:left="6480" w:hanging="360"/>
+      </w:pPr>
+      <w:rPr>
+        <w:rFonts w:ascii="Wingdings" w:hAnsi="Wingdings" w:hint="default"/>
+      </w:rPr>
+    </w:lvl>
+  </w:abstractNum>
   <w:num w:numId="1">
     <w:abstractNumId w:val="0"/>
   </w:num>
   <w:num w:numId="2">
     <w:abstractNumId w:val="1"/>
+  </w:num>
+  <w:num w:numId="3">
+    <w:abstractNumId w:val="2"/>
   </w:num>
 </w:numbering>
 </file>
@@ -2618,6 +5722,22 @@
       </w:tblCellMar>
     </w:tblPr>
   </w:style>
+  <w:style w:type="paragraph" w:styleId="NormalWeb">
+    <w:name w:val="Normal (Web)"/>
+    <w:basedOn w:val="Normal"/>
+    <w:uiPriority w:val="99"/>
+    <w:semiHidden/>
+    <w:unhideWhenUsed/>
+    <w:rsid w:val="004F69D3"/>
+    <w:pPr>
+      <w:spacing w:before="100" w:beforeAutospacing="1" w:after="100" w:afterAutospacing="1"/>
+    </w:pPr>
+    <w:rPr>
+      <w:rFonts w:ascii="Times" w:hAnsi="Times" w:cs="Times New Roman"/>
+      <w:sz w:val="20"/>
+      <w:szCs w:val="20"/>
+    </w:rPr>
+  </w:style>
 </w:styles>
 </file>
 
@@ -2847,6 +5967,22 @@
         <w:right w:w="108" w:type="dxa"/>
       </w:tblCellMar>
     </w:tblPr>
+  </w:style>
+  <w:style w:type="paragraph" w:styleId="NormalWeb">
+    <w:name w:val="Normal (Web)"/>
+    <w:basedOn w:val="Normal"/>
+    <w:uiPriority w:val="99"/>
+    <w:semiHidden/>
+    <w:unhideWhenUsed/>
+    <w:rsid w:val="004F69D3"/>
+    <w:pPr>
+      <w:spacing w:before="100" w:beforeAutospacing="1" w:after="100" w:afterAutospacing="1"/>
+    </w:pPr>
+    <w:rPr>
+      <w:rFonts w:ascii="Times" w:hAnsi="Times" w:cs="Times New Roman"/>
+      <w:sz w:val="20"/>
+      <w:szCs w:val="20"/>
+    </w:rPr>
   </w:style>
 </w:styles>
 </file>

</xml_diff>